<commit_message>
Update Project_1: comments, writeup
</commit_message>
<xml_diff>
--- a/Project_1/writeup.docx
+++ b/Project_1/writeup.docx
@@ -29,16 +29,7 @@
           <w:sz w:val="32"/>
           <w:szCs w:val="24"/>
         </w:rPr>
-        <w:t xml:space="preserve">: </w:t>
-      </w:r>
-      <w:r>
-        <w:rPr>
-          <w:rFonts w:ascii="Times New Roman" w:hAnsi="Times New Roman" w:cs="Times New Roman"/>
-          <w:b/>
-          <w:sz w:val="32"/>
-          <w:szCs w:val="24"/>
-        </w:rPr>
-        <w:t>Password Checker</w:t>
+        <w:t>: Password Checker</w:t>
       </w:r>
     </w:p>
     <w:p>
@@ -64,39 +55,7 @@
           <w:sz w:val="24"/>
           <w:szCs w:val="24"/>
         </w:rPr>
-        <w:t xml:space="preserve">This project involved using a given </w:t>
-      </w:r>
-      <w:r>
-        <w:rPr>
-          <w:rFonts w:ascii="Times New Roman" w:hAnsi="Times New Roman" w:cs="Times New Roman"/>
-          <w:sz w:val="24"/>
-          <w:szCs w:val="24"/>
-        </w:rPr>
-        <w:t xml:space="preserve">JavaFX </w:t>
-      </w:r>
-      <w:r>
-        <w:rPr>
-          <w:rFonts w:ascii="Times New Roman" w:hAnsi="Times New Roman" w:cs="Times New Roman"/>
-          <w:sz w:val="24"/>
-          <w:szCs w:val="24"/>
-        </w:rPr>
-        <w:t xml:space="preserve">GUI and Javadoc to create a </w:t>
-      </w:r>
-      <w:r>
-        <w:rPr>
-          <w:rFonts w:ascii="Times New Roman" w:hAnsi="Times New Roman" w:cs="Times New Roman"/>
-          <w:sz w:val="24"/>
-          <w:szCs w:val="24"/>
-        </w:rPr>
-        <w:t xml:space="preserve">utility </w:t>
-      </w:r>
-      <w:r>
-        <w:rPr>
-          <w:rFonts w:ascii="Times New Roman" w:hAnsi="Times New Roman" w:cs="Times New Roman"/>
-          <w:sz w:val="24"/>
-          <w:szCs w:val="24"/>
-        </w:rPr>
-        <w:t xml:space="preserve">class, </w:t>
+        <w:t xml:space="preserve">This project involved using a given JavaFX GUI and Javadoc to create a utility class, </w:t>
       </w:r>
       <w:proofErr w:type="spellStart"/>
       <w:r>
@@ -114,39 +73,7 @@
           <w:sz w:val="24"/>
           <w:szCs w:val="24"/>
         </w:rPr>
-        <w:t xml:space="preserve">, that allows the GUI to validate entered </w:t>
-      </w:r>
-      <w:r>
-        <w:rPr>
-          <w:rFonts w:ascii="Times New Roman" w:hAnsi="Times New Roman" w:cs="Times New Roman"/>
-          <w:sz w:val="24"/>
-          <w:szCs w:val="24"/>
-        </w:rPr>
-        <w:t xml:space="preserve">passwords </w:t>
-      </w:r>
-      <w:r>
-        <w:rPr>
-          <w:rFonts w:ascii="Times New Roman" w:hAnsi="Times New Roman" w:cs="Times New Roman"/>
-          <w:sz w:val="24"/>
-          <w:szCs w:val="24"/>
-        </w:rPr>
-        <w:t>or uploaded password</w:t>
-      </w:r>
-      <w:r>
-        <w:rPr>
-          <w:rFonts w:ascii="Times New Roman" w:hAnsi="Times New Roman" w:cs="Times New Roman"/>
-          <w:sz w:val="24"/>
-          <w:szCs w:val="24"/>
-        </w:rPr>
-        <w:t xml:space="preserve"> files</w:t>
-      </w:r>
-      <w:r>
-        <w:rPr>
-          <w:rFonts w:ascii="Times New Roman" w:hAnsi="Times New Roman" w:cs="Times New Roman"/>
-          <w:sz w:val="24"/>
-          <w:szCs w:val="24"/>
-        </w:rPr>
-        <w:t>.</w:t>
+        <w:t>, that allows the GUI to validate entered passwords or uploaded password files.</w:t>
       </w:r>
       <w:r>
         <w:rPr>
@@ -155,13 +82,6 @@
           <w:szCs w:val="24"/>
         </w:rPr>
         <w:tab/>
-      </w:r>
-      <w:r>
-        <w:rPr>
-          <w:rFonts w:ascii="Times New Roman" w:hAnsi="Times New Roman" w:cs="Times New Roman"/>
-          <w:sz w:val="24"/>
-          <w:szCs w:val="24"/>
-        </w:rPr>
         <w:t xml:space="preserve"> </w:t>
       </w:r>
       <w:r>
@@ -170,36 +90,387 @@
           <w:sz w:val="24"/>
           <w:szCs w:val="24"/>
         </w:rPr>
-        <w:t xml:space="preserve">When creating the methods of the utility class, </w:t>
-      </w:r>
-      <w:r>
-        <w:rPr>
-          <w:rFonts w:ascii="Times New Roman" w:hAnsi="Times New Roman" w:cs="Times New Roman"/>
-          <w:sz w:val="24"/>
-          <w:szCs w:val="24"/>
-        </w:rPr>
-        <w:t>I had to c</w:t>
-      </w:r>
-      <w:r>
-        <w:rPr>
-          <w:rFonts w:ascii="Times New Roman" w:hAnsi="Times New Roman" w:cs="Times New Roman"/>
-          <w:sz w:val="24"/>
-          <w:szCs w:val="24"/>
-        </w:rPr>
-        <w:t>reate custom exceptions that the</w:t>
-      </w:r>
-      <w:r>
-        <w:rPr>
-          <w:rFonts w:ascii="Times New Roman" w:hAnsi="Times New Roman" w:cs="Times New Roman"/>
-          <w:sz w:val="24"/>
-          <w:szCs w:val="24"/>
-        </w:rPr>
-        <w:t xml:space="preserve"> methods would throw if a password was not valid or did not meet certain criteria.</w:t>
+        <w:t xml:space="preserve">My first step was to use the Javadoc to create a skeleton of </w:t>
+      </w:r>
+      <w:proofErr w:type="spellStart"/>
+      <w:r>
+        <w:rPr>
+          <w:rFonts w:ascii="Times New Roman" w:hAnsi="Times New Roman" w:cs="Times New Roman"/>
+          <w:sz w:val="24"/>
+          <w:szCs w:val="24"/>
+        </w:rPr>
+        <w:t>PasswordCheckerUtility</w:t>
+      </w:r>
+      <w:proofErr w:type="spellEnd"/>
+      <w:r>
+        <w:rPr>
+          <w:rFonts w:ascii="Times New Roman" w:hAnsi="Times New Roman" w:cs="Times New Roman"/>
+          <w:sz w:val="24"/>
+          <w:szCs w:val="24"/>
+        </w:rPr>
+        <w:t xml:space="preserve"> by taking the</w:t>
+      </w:r>
+      <w:r>
+        <w:rPr>
+          <w:rFonts w:ascii="Times New Roman" w:hAnsi="Times New Roman" w:cs="Times New Roman"/>
+          <w:sz w:val="24"/>
+          <w:szCs w:val="24"/>
+        </w:rPr>
+        <w:t xml:space="preserve"> method, parameter, return, and exception</w:t>
+      </w:r>
+      <w:r>
+        <w:rPr>
+          <w:rFonts w:ascii="Times New Roman" w:hAnsi="Times New Roman" w:cs="Times New Roman"/>
+          <w:sz w:val="24"/>
+          <w:szCs w:val="24"/>
+        </w:rPr>
+        <w:t xml:space="preserve"> </w:t>
+      </w:r>
+      <w:r>
+        <w:rPr>
+          <w:rFonts w:ascii="Times New Roman" w:hAnsi="Times New Roman" w:cs="Times New Roman"/>
+          <w:sz w:val="24"/>
+          <w:szCs w:val="24"/>
+        </w:rPr>
+        <w:t xml:space="preserve">descriptions from the HTML document and creating Javadoc comments. I then created the method headers using the new comments. With this skeleton in place, I then proceeded to complete the </w:t>
+      </w:r>
+      <w:proofErr w:type="spellStart"/>
+      <w:r>
+        <w:rPr>
+          <w:rFonts w:ascii="Times New Roman" w:hAnsi="Times New Roman" w:cs="Times New Roman"/>
+          <w:sz w:val="24"/>
+          <w:szCs w:val="24"/>
+        </w:rPr>
+        <w:t>PasswordCheckerUtility</w:t>
+      </w:r>
+      <w:proofErr w:type="spellEnd"/>
+      <w:r>
+        <w:rPr>
+          <w:rFonts w:ascii="Times New Roman" w:hAnsi="Times New Roman" w:cs="Times New Roman"/>
+          <w:sz w:val="24"/>
+          <w:szCs w:val="24"/>
+        </w:rPr>
+        <w:t xml:space="preserve"> methods.</w:t>
+      </w:r>
+      <w:r>
+        <w:rPr>
+          <w:rFonts w:ascii="Times New Roman" w:hAnsi="Times New Roman" w:cs="Times New Roman"/>
+          <w:sz w:val="24"/>
+          <w:szCs w:val="24"/>
+        </w:rPr>
+        <w:t xml:space="preserve"> </w:t>
+      </w:r>
+      <w:r>
+        <w:rPr>
+          <w:rFonts w:ascii="Times New Roman" w:hAnsi="Times New Roman" w:cs="Times New Roman"/>
+          <w:sz w:val="24"/>
+          <w:szCs w:val="24"/>
+        </w:rPr>
+        <w:t xml:space="preserve">After completing the methods, I created eight custom exceptions to be potentially thrown by the </w:t>
+      </w:r>
+      <w:proofErr w:type="spellStart"/>
+      <w:r>
+        <w:rPr>
+          <w:rFonts w:ascii="Times New Roman" w:hAnsi="Times New Roman" w:cs="Times New Roman"/>
+          <w:sz w:val="24"/>
+          <w:szCs w:val="24"/>
+        </w:rPr>
+        <w:t>PasswordCheckerUtility</w:t>
+      </w:r>
+      <w:proofErr w:type="spellEnd"/>
+      <w:r>
+        <w:rPr>
+          <w:rFonts w:ascii="Times New Roman" w:hAnsi="Times New Roman" w:cs="Times New Roman"/>
+          <w:sz w:val="24"/>
+          <w:szCs w:val="24"/>
+        </w:rPr>
+        <w:t xml:space="preserve"> methods.</w:t>
+      </w:r>
+      <w:r>
+        <w:rPr>
+          <w:rFonts w:ascii="Times New Roman" w:hAnsi="Times New Roman" w:cs="Times New Roman"/>
+          <w:sz w:val="24"/>
+          <w:szCs w:val="24"/>
+        </w:rPr>
+        <w:t xml:space="preserve"> To do this I created one exception that extended Exception and had two constructors: one with a default message and one accepting a custom message string. All that was left to do</w:t>
+      </w:r>
+      <w:r>
+        <w:rPr>
+          <w:rFonts w:ascii="Times New Roman" w:hAnsi="Times New Roman" w:cs="Times New Roman"/>
+          <w:sz w:val="24"/>
+          <w:szCs w:val="24"/>
+        </w:rPr>
+        <w:t>,</w:t>
+      </w:r>
+      <w:r>
+        <w:rPr>
+          <w:rFonts w:ascii="Times New Roman" w:hAnsi="Times New Roman" w:cs="Times New Roman"/>
+          <w:sz w:val="24"/>
+          <w:szCs w:val="24"/>
+        </w:rPr>
+        <w:t xml:space="preserve"> concerning these exceptions</w:t>
+      </w:r>
+      <w:r>
+        <w:rPr>
+          <w:rFonts w:ascii="Times New Roman" w:hAnsi="Times New Roman" w:cs="Times New Roman"/>
+          <w:sz w:val="24"/>
+          <w:szCs w:val="24"/>
+        </w:rPr>
+        <w:t>,</w:t>
+      </w:r>
+      <w:r>
+        <w:rPr>
+          <w:rFonts w:ascii="Times New Roman" w:hAnsi="Times New Roman" w:cs="Times New Roman"/>
+          <w:sz w:val="24"/>
+          <w:szCs w:val="24"/>
+        </w:rPr>
+        <w:t xml:space="preserve"> was duplicate this template file for each exception and modifying the file/class name and the default error message.</w:t>
       </w:r>
     </w:p>
     <w:p>
       <w:pPr>
         <w:spacing w:line="360" w:lineRule="auto"/>
+        <w:ind w:firstLine="720"/>
+        <w:rPr>
+          <w:rFonts w:ascii="Times New Roman" w:hAnsi="Times New Roman" w:cs="Times New Roman"/>
+          <w:sz w:val="24"/>
+          <w:szCs w:val="24"/>
+        </w:rPr>
+      </w:pPr>
+      <w:r>
+        <w:rPr>
+          <w:rFonts w:ascii="Times New Roman" w:hAnsi="Times New Roman" w:cs="Times New Roman"/>
+          <w:sz w:val="24"/>
+          <w:szCs w:val="24"/>
+        </w:rPr>
+        <w:t>From working on this project, I gained experience creating, throwing, catching, and handling ex</w:t>
+      </w:r>
+      <w:r>
+        <w:rPr>
+          <w:rFonts w:ascii="Times New Roman" w:hAnsi="Times New Roman" w:cs="Times New Roman"/>
+          <w:sz w:val="24"/>
+          <w:szCs w:val="24"/>
+        </w:rPr>
+        <w:t>c</w:t>
+      </w:r>
+      <w:r>
+        <w:rPr>
+          <w:rFonts w:ascii="Times New Roman" w:hAnsi="Times New Roman" w:cs="Times New Roman"/>
+          <w:sz w:val="24"/>
+          <w:szCs w:val="24"/>
+        </w:rPr>
+        <w:t>eptions.</w:t>
+      </w:r>
+      <w:r>
+        <w:rPr>
+          <w:rFonts w:ascii="Times New Roman" w:hAnsi="Times New Roman" w:cs="Times New Roman"/>
+          <w:sz w:val="24"/>
+          <w:szCs w:val="24"/>
+        </w:rPr>
+        <w:t xml:space="preserve"> I have experience using exceptions in other languages than Java, so all I had to learn during the course of this project was how to im</w:t>
+      </w:r>
+      <w:r>
+        <w:rPr>
+          <w:rFonts w:ascii="Times New Roman" w:hAnsi="Times New Roman" w:cs="Times New Roman"/>
+          <w:sz w:val="24"/>
+          <w:szCs w:val="24"/>
+        </w:rPr>
+        <w:t>plement exceptions in Java code</w:t>
+      </w:r>
+      <w:r>
+        <w:rPr>
+          <w:rFonts w:ascii="Times New Roman" w:hAnsi="Times New Roman" w:cs="Times New Roman"/>
+          <w:sz w:val="24"/>
+          <w:szCs w:val="24"/>
+        </w:rPr>
+        <w:t xml:space="preserve"> since I already understood the concept well.</w:t>
+      </w:r>
+      <w:r>
+        <w:rPr>
+          <w:rFonts w:ascii="Times New Roman" w:hAnsi="Times New Roman" w:cs="Times New Roman"/>
+          <w:sz w:val="24"/>
+          <w:szCs w:val="24"/>
+        </w:rPr>
+        <w:t xml:space="preserve"> Additionally, I learned how to use JUnit testing with exceptions. In </w:t>
+      </w:r>
+      <w:r>
+        <w:rPr>
+          <w:rFonts w:ascii="Times New Roman" w:hAnsi="Times New Roman" w:cs="Times New Roman"/>
+          <w:sz w:val="24"/>
+          <w:szCs w:val="24"/>
+        </w:rPr>
+        <w:t>PasswordCheckerTest_STUDENT.java</w:t>
+      </w:r>
+      <w:r>
+        <w:rPr>
+          <w:rFonts w:ascii="Times New Roman" w:hAnsi="Times New Roman" w:cs="Times New Roman"/>
+          <w:sz w:val="24"/>
+          <w:szCs w:val="24"/>
+        </w:rPr>
+        <w:t xml:space="preserve">, I created </w:t>
+      </w:r>
+      <w:r>
+        <w:rPr>
+          <w:rFonts w:ascii="Times New Roman" w:hAnsi="Times New Roman" w:cs="Times New Roman"/>
+          <w:sz w:val="24"/>
+          <w:szCs w:val="24"/>
+        </w:rPr>
+        <w:t>several tests that expected the utility class to confirm password validity, and when a password was expected to be invalid, the JUnit test asserted whether or not the thrown exception message was correct.</w:t>
+      </w:r>
+      <w:r>
+        <w:rPr>
+          <w:rFonts w:ascii="Times New Roman" w:hAnsi="Times New Roman" w:cs="Times New Roman"/>
+          <w:sz w:val="24"/>
+          <w:szCs w:val="24"/>
+        </w:rPr>
+        <w:t xml:space="preserve"> </w:t>
+      </w:r>
+      <w:r>
+        <w:rPr>
+          <w:rFonts w:ascii="Times New Roman" w:hAnsi="Times New Roman" w:cs="Times New Roman"/>
+          <w:sz w:val="24"/>
+          <w:szCs w:val="24"/>
+        </w:rPr>
+        <w:t>I also deepened my understanding of how to use regular expression</w:t>
+      </w:r>
+      <w:r>
+        <w:rPr>
+          <w:rFonts w:ascii="Times New Roman" w:hAnsi="Times New Roman" w:cs="Times New Roman"/>
+          <w:sz w:val="24"/>
+          <w:szCs w:val="24"/>
+        </w:rPr>
+        <w:t>s</w:t>
+      </w:r>
+      <w:r>
+        <w:rPr>
+          <w:rFonts w:ascii="Times New Roman" w:hAnsi="Times New Roman" w:cs="Times New Roman"/>
+          <w:sz w:val="24"/>
+          <w:szCs w:val="24"/>
+        </w:rPr>
+        <w:t xml:space="preserve"> (</w:t>
+      </w:r>
+      <w:proofErr w:type="spellStart"/>
+      <w:r>
+        <w:rPr>
+          <w:rFonts w:ascii="Times New Roman" w:hAnsi="Times New Roman" w:cs="Times New Roman"/>
+          <w:sz w:val="24"/>
+          <w:szCs w:val="24"/>
+        </w:rPr>
+        <w:t>RegEx</w:t>
+      </w:r>
+      <w:proofErr w:type="spellEnd"/>
+      <w:r>
+        <w:rPr>
+          <w:rFonts w:ascii="Times New Roman" w:hAnsi="Times New Roman" w:cs="Times New Roman"/>
+          <w:sz w:val="24"/>
+          <w:szCs w:val="24"/>
+        </w:rPr>
+        <w:t xml:space="preserve">) to check the criteria of a valid password. </w:t>
+      </w:r>
+      <w:r>
+        <w:rPr>
+          <w:rFonts w:ascii="Times New Roman" w:hAnsi="Times New Roman" w:cs="Times New Roman"/>
+          <w:sz w:val="24"/>
+          <w:szCs w:val="24"/>
+        </w:rPr>
+        <w:t xml:space="preserve">Due to my past experience with </w:t>
+      </w:r>
+      <w:proofErr w:type="spellStart"/>
+      <w:r>
+        <w:rPr>
+          <w:rFonts w:ascii="Times New Roman" w:hAnsi="Times New Roman" w:cs="Times New Roman"/>
+          <w:sz w:val="24"/>
+          <w:szCs w:val="24"/>
+        </w:rPr>
+        <w:t>RegEx</w:t>
+      </w:r>
+      <w:proofErr w:type="spellEnd"/>
+      <w:r>
+        <w:rPr>
+          <w:rFonts w:ascii="Times New Roman" w:hAnsi="Times New Roman" w:cs="Times New Roman"/>
+          <w:sz w:val="24"/>
+          <w:szCs w:val="24"/>
+        </w:rPr>
+        <w:t>, a</w:t>
+      </w:r>
+      <w:r>
+        <w:rPr>
+          <w:rFonts w:ascii="Times New Roman" w:hAnsi="Times New Roman" w:cs="Times New Roman"/>
+          <w:sz w:val="24"/>
+          <w:szCs w:val="24"/>
+        </w:rPr>
+        <w:t xml:space="preserve">fter </w:t>
+      </w:r>
+      <w:r>
+        <w:rPr>
+          <w:rFonts w:ascii="Times New Roman" w:hAnsi="Times New Roman" w:cs="Times New Roman"/>
+          <w:sz w:val="24"/>
+          <w:szCs w:val="24"/>
+        </w:rPr>
+        <w:t xml:space="preserve">I </w:t>
+      </w:r>
+      <w:r>
+        <w:rPr>
+          <w:rFonts w:ascii="Times New Roman" w:hAnsi="Times New Roman" w:cs="Times New Roman"/>
+          <w:sz w:val="24"/>
+          <w:szCs w:val="24"/>
+        </w:rPr>
+        <w:t>learn</w:t>
+      </w:r>
+      <w:r>
+        <w:rPr>
+          <w:rFonts w:ascii="Times New Roman" w:hAnsi="Times New Roman" w:cs="Times New Roman"/>
+          <w:sz w:val="24"/>
+          <w:szCs w:val="24"/>
+        </w:rPr>
+        <w:t>ed</w:t>
+      </w:r>
+      <w:r>
+        <w:rPr>
+          <w:rFonts w:ascii="Times New Roman" w:hAnsi="Times New Roman" w:cs="Times New Roman"/>
+          <w:sz w:val="24"/>
+          <w:szCs w:val="24"/>
+        </w:rPr>
+        <w:t xml:space="preserve"> about the Pattern and Matcher imports, I </w:t>
+      </w:r>
+      <w:r>
+        <w:rPr>
+          <w:rFonts w:ascii="Times New Roman" w:hAnsi="Times New Roman" w:cs="Times New Roman"/>
+          <w:sz w:val="24"/>
+          <w:szCs w:val="24"/>
+        </w:rPr>
+        <w:t>was able to</w:t>
+      </w:r>
+      <w:r>
+        <w:rPr>
+          <w:rFonts w:ascii="Times New Roman" w:hAnsi="Times New Roman" w:cs="Times New Roman"/>
+          <w:sz w:val="24"/>
+          <w:szCs w:val="24"/>
+        </w:rPr>
+        <w:t xml:space="preserve"> use them with universal </w:t>
+      </w:r>
+      <w:proofErr w:type="spellStart"/>
+      <w:r>
+        <w:rPr>
+          <w:rFonts w:ascii="Times New Roman" w:hAnsi="Times New Roman" w:cs="Times New Roman"/>
+          <w:sz w:val="24"/>
+          <w:szCs w:val="24"/>
+        </w:rPr>
+        <w:t>RegEx</w:t>
+      </w:r>
+      <w:proofErr w:type="spellEnd"/>
+      <w:r>
+        <w:rPr>
+          <w:rFonts w:ascii="Times New Roman" w:hAnsi="Times New Roman" w:cs="Times New Roman"/>
+          <w:sz w:val="24"/>
+          <w:szCs w:val="24"/>
+        </w:rPr>
+        <w:t xml:space="preserve"> patterns to report if a password had digits, uppercase letters, special characters, etc.</w:t>
+      </w:r>
+    </w:p>
+    <w:p>
+      <w:pPr>
+        <w:spacing w:line="360" w:lineRule="auto"/>
         <w:rPr>
           <w:rFonts w:ascii="Times New Roman" w:hAnsi="Times New Roman" w:cs="Times New Roman"/>
           <w:sz w:val="24"/>
@@ -213,66 +484,175 @@
           <w:szCs w:val="24"/>
         </w:rPr>
         <w:tab/>
-        <w:t xml:space="preserve">In addition to throwing exceptions, I also gained experience catching them during JUnit testing. In the file </w:t>
-      </w:r>
-      <w:r>
-        <w:rPr>
-          <w:rFonts w:ascii="Times New Roman" w:hAnsi="Times New Roman" w:cs="Times New Roman"/>
-          <w:sz w:val="24"/>
-          <w:szCs w:val="24"/>
-        </w:rPr>
-        <w:t>PasswordCheckerTest_STUDENT.java</w:t>
-      </w:r>
-      <w:r>
-        <w:rPr>
-          <w:rFonts w:ascii="Times New Roman" w:hAnsi="Times New Roman" w:cs="Times New Roman"/>
-          <w:sz w:val="24"/>
-          <w:szCs w:val="24"/>
-        </w:rPr>
-        <w:t xml:space="preserve">, I created several tests that </w:t>
-      </w:r>
-      <w:r>
-        <w:rPr>
-          <w:rFonts w:ascii="Times New Roman" w:hAnsi="Times New Roman" w:cs="Times New Roman"/>
-          <w:sz w:val="24"/>
-          <w:szCs w:val="24"/>
-        </w:rPr>
-        <w:t xml:space="preserve">expected the utility class to confirm password validity, and when a password was expected to be invalid, the JUnit test asserted whether or not the </w:t>
-      </w:r>
-      <w:r>
-        <w:rPr>
-          <w:rFonts w:ascii="Times New Roman" w:hAnsi="Times New Roman" w:cs="Times New Roman"/>
-          <w:sz w:val="24"/>
-          <w:szCs w:val="24"/>
-        </w:rPr>
-        <w:t xml:space="preserve">thrown </w:t>
-      </w:r>
-      <w:r>
-        <w:rPr>
-          <w:rFonts w:ascii="Times New Roman" w:hAnsi="Times New Roman" w:cs="Times New Roman"/>
-          <w:sz w:val="24"/>
-          <w:szCs w:val="24"/>
-        </w:rPr>
-        <w:t>exception message was correct.</w:t>
+        <w:t xml:space="preserve">I felt that this project went smoothly overall, and I made sure to start it as soon as I could so I had enough time to ask questions. One thing that I want to change in future projects, however, is to spend more time thinking about </w:t>
+      </w:r>
+      <w:r>
+        <w:rPr>
+          <w:rFonts w:ascii="Times New Roman" w:hAnsi="Times New Roman" w:cs="Times New Roman"/>
+          <w:sz w:val="24"/>
+          <w:szCs w:val="24"/>
+        </w:rPr>
+        <w:t xml:space="preserve">the </w:t>
+      </w:r>
+      <w:r>
+        <w:rPr>
+          <w:rFonts w:ascii="Times New Roman" w:hAnsi="Times New Roman" w:cs="Times New Roman"/>
+          <w:sz w:val="24"/>
+          <w:szCs w:val="24"/>
+        </w:rPr>
+        <w:t>design and end goal of the project before diving into writing code.</w:t>
+      </w:r>
+      <w:r>
+        <w:rPr>
+          <w:rFonts w:ascii="Times New Roman" w:hAnsi="Times New Roman" w:cs="Times New Roman"/>
+          <w:sz w:val="24"/>
+          <w:szCs w:val="24"/>
+        </w:rPr>
+        <w:t xml:space="preserve"> I also want to try looking at the provided code longer and with the intention to know how it works before writing new and custom code.</w:t>
       </w:r>
     </w:p>
     <w:p>
       <w:pPr>
         <w:spacing w:line="360" w:lineRule="auto"/>
-        <w:rPr>
-          <w:rFonts w:ascii="Times New Roman" w:hAnsi="Times New Roman" w:cs="Times New Roman"/>
-          <w:sz w:val="24"/>
-          <w:szCs w:val="24"/>
-        </w:rPr>
-      </w:pPr>
-      <w:r>
-        <w:rPr>
-          <w:rFonts w:ascii="Times New Roman" w:hAnsi="Times New Roman" w:cs="Times New Roman"/>
-          <w:sz w:val="24"/>
-          <w:szCs w:val="24"/>
-        </w:rPr>
-        <w:tab/>
-        <w:t>I also deepened my understanding of how to use regular expression (</w:t>
+        <w:ind w:firstLine="720"/>
+        <w:rPr>
+          <w:rFonts w:ascii="Times New Roman" w:hAnsi="Times New Roman" w:cs="Times New Roman"/>
+          <w:sz w:val="24"/>
+          <w:szCs w:val="24"/>
+        </w:rPr>
+      </w:pPr>
+      <w:r>
+        <w:rPr>
+          <w:rFonts w:ascii="Times New Roman" w:hAnsi="Times New Roman" w:cs="Times New Roman"/>
+          <w:sz w:val="24"/>
+          <w:szCs w:val="24"/>
+        </w:rPr>
+        <w:lastRenderedPageBreak/>
+        <w:t xml:space="preserve">I understand that it can be hard to control versions and review these computer science projects before they are released to students, so that is the main enhancement I would suggest </w:t>
+      </w:r>
+      <w:r>
+        <w:rPr>
+          <w:rFonts w:ascii="Times New Roman" w:hAnsi="Times New Roman" w:cs="Times New Roman"/>
+          <w:sz w:val="24"/>
+          <w:szCs w:val="24"/>
+        </w:rPr>
+        <w:t>Montgomery College</w:t>
+      </w:r>
+      <w:r>
+        <w:rPr>
+          <w:rFonts w:ascii="Times New Roman" w:hAnsi="Times New Roman" w:cs="Times New Roman"/>
+          <w:sz w:val="24"/>
+          <w:szCs w:val="24"/>
+        </w:rPr>
+        <w:t xml:space="preserve"> work on. But I am glad to hear that more effort will be used to look over the projects before release and </w:t>
+      </w:r>
+      <w:r>
+        <w:rPr>
+          <w:rFonts w:ascii="Times New Roman" w:hAnsi="Times New Roman" w:cs="Times New Roman"/>
+          <w:sz w:val="24"/>
+          <w:szCs w:val="24"/>
+        </w:rPr>
+        <w:t>utilizing</w:t>
+      </w:r>
+      <w:r>
+        <w:rPr>
+          <w:rFonts w:ascii="Times New Roman" w:hAnsi="Times New Roman" w:cs="Times New Roman"/>
+          <w:sz w:val="24"/>
+          <w:szCs w:val="24"/>
+        </w:rPr>
+        <w:t xml:space="preserve"> </w:t>
+      </w:r>
+      <w:r>
+        <w:rPr>
+          <w:rFonts w:ascii="Times New Roman" w:hAnsi="Times New Roman" w:cs="Times New Roman"/>
+          <w:sz w:val="24"/>
+          <w:szCs w:val="24"/>
+        </w:rPr>
+        <w:t>our learning assistant, Catherine.</w:t>
+      </w:r>
+    </w:p>
+    <w:p>
+      <w:pPr>
+        <w:spacing w:line="276" w:lineRule="auto"/>
+        <w:rPr>
+          <w:rFonts w:ascii="Times New Roman" w:hAnsi="Times New Roman" w:cs="Times New Roman"/>
+          <w:sz w:val="24"/>
+          <w:szCs w:val="24"/>
+        </w:rPr>
+      </w:pPr>
+    </w:p>
+    <w:p>
+      <w:pPr>
+        <w:spacing w:after="0" w:line="360" w:lineRule="auto"/>
+        <w:rPr>
+          <w:rFonts w:ascii="Times New Roman" w:hAnsi="Times New Roman" w:cs="Times New Roman"/>
+          <w:sz w:val="24"/>
+          <w:szCs w:val="24"/>
+          <w:u w:val="single"/>
+        </w:rPr>
+      </w:pPr>
+      <w:r>
+        <w:rPr>
+          <w:rFonts w:ascii="Times New Roman" w:hAnsi="Times New Roman" w:cs="Times New Roman"/>
+          <w:sz w:val="24"/>
+          <w:szCs w:val="24"/>
+          <w:u w:val="single"/>
+        </w:rPr>
+        <w:t>Assumptions:</w:t>
+      </w:r>
+    </w:p>
+    <w:p>
+      <w:pPr>
+        <w:pStyle w:val="ListParagraph"/>
+        <w:numPr>
+          <w:ilvl w:val="0"/>
+          <w:numId w:val="2"/>
+        </w:numPr>
+        <w:spacing w:line="276" w:lineRule="auto"/>
+        <w:rPr>
+          <w:rFonts w:ascii="Times New Roman" w:hAnsi="Times New Roman" w:cs="Times New Roman"/>
+          <w:sz w:val="24"/>
+          <w:szCs w:val="24"/>
+        </w:rPr>
+      </w:pPr>
+      <w:r>
+        <w:rPr>
+          <w:rFonts w:ascii="Times New Roman" w:hAnsi="Times New Roman" w:cs="Times New Roman"/>
+          <w:sz w:val="24"/>
+          <w:szCs w:val="24"/>
+        </w:rPr>
+        <w:t xml:space="preserve">Package statements in provided </w:t>
+      </w:r>
+      <w:r>
+        <w:rPr>
+          <w:rFonts w:ascii="Times New Roman" w:hAnsi="Times New Roman" w:cs="Times New Roman"/>
+          <w:sz w:val="24"/>
+          <w:szCs w:val="24"/>
+        </w:rPr>
+        <w:t>files can be discarded</w:t>
+      </w:r>
+    </w:p>
+    <w:p>
+      <w:pPr>
+        <w:pStyle w:val="ListParagraph"/>
+        <w:numPr>
+          <w:ilvl w:val="0"/>
+          <w:numId w:val="2"/>
+        </w:numPr>
+        <w:spacing w:line="276" w:lineRule="auto"/>
+        <w:rPr>
+          <w:rFonts w:ascii="Times New Roman" w:hAnsi="Times New Roman" w:cs="Times New Roman"/>
+          <w:sz w:val="24"/>
+          <w:szCs w:val="24"/>
+        </w:rPr>
+      </w:pPr>
+      <w:r>
+        <w:rPr>
+          <w:rFonts w:ascii="Times New Roman" w:hAnsi="Times New Roman" w:cs="Times New Roman"/>
+          <w:sz w:val="24"/>
+          <w:szCs w:val="24"/>
+        </w:rPr>
+        <w:t xml:space="preserve">The GUI works and will work with </w:t>
       </w:r>
       <w:proofErr w:type="spellStart"/>
       <w:r>
@@ -281,7 +661,7 @@
           <w:sz w:val="24"/>
           <w:szCs w:val="24"/>
         </w:rPr>
-        <w:t>RegEx</w:t>
+        <w:t>PasswordCheckerUtility</w:t>
       </w:r>
       <w:proofErr w:type="spellEnd"/>
       <w:r>
@@ -290,54 +670,244 @@
           <w:sz w:val="24"/>
           <w:szCs w:val="24"/>
         </w:rPr>
-        <w:t xml:space="preserve">) to check the criteria of a valid password. I have used </w:t>
-      </w:r>
-      <w:proofErr w:type="spellStart"/>
-      <w:r>
-        <w:rPr>
-          <w:rFonts w:ascii="Times New Roman" w:hAnsi="Times New Roman" w:cs="Times New Roman"/>
-          <w:sz w:val="24"/>
-          <w:szCs w:val="24"/>
-        </w:rPr>
-        <w:t>RegEx</w:t>
-      </w:r>
-      <w:proofErr w:type="spellEnd"/>
-      <w:r>
-        <w:rPr>
-          <w:rFonts w:ascii="Times New Roman" w:hAnsi="Times New Roman" w:cs="Times New Roman"/>
-          <w:sz w:val="24"/>
-          <w:szCs w:val="24"/>
-        </w:rPr>
-        <w:t xml:space="preserve"> before in other programming languages, so I only had to learn how they are possible in Java. </w:t>
-      </w:r>
-      <w:r>
-        <w:rPr>
-          <w:rFonts w:ascii="Times New Roman" w:hAnsi="Times New Roman" w:cs="Times New Roman"/>
-          <w:sz w:val="24"/>
-          <w:szCs w:val="24"/>
-        </w:rPr>
-        <w:t xml:space="preserve">After learning about the Pattern and Matcher imports, I could use them with universal </w:t>
-      </w:r>
-      <w:proofErr w:type="spellStart"/>
-      <w:r>
-        <w:rPr>
-          <w:rFonts w:ascii="Times New Roman" w:hAnsi="Times New Roman" w:cs="Times New Roman"/>
-          <w:sz w:val="24"/>
-          <w:szCs w:val="24"/>
-        </w:rPr>
-        <w:t>RegEx</w:t>
-      </w:r>
-      <w:proofErr w:type="spellEnd"/>
-      <w:r>
-        <w:rPr>
-          <w:rFonts w:ascii="Times New Roman" w:hAnsi="Times New Roman" w:cs="Times New Roman"/>
-          <w:sz w:val="24"/>
-          <w:szCs w:val="24"/>
-        </w:rPr>
-        <w:t xml:space="preserve"> patterns to report if a password had digits, uppercase letters, special characters, etc.</w:t>
+        <w:t>, if implemented correctly</w:t>
+      </w:r>
+    </w:p>
+    <w:p>
+      <w:pPr>
+        <w:pStyle w:val="ListParagraph"/>
+        <w:numPr>
+          <w:ilvl w:val="0"/>
+          <w:numId w:val="2"/>
+        </w:numPr>
+        <w:spacing w:line="276" w:lineRule="auto"/>
+        <w:rPr>
+          <w:rFonts w:ascii="Times New Roman" w:hAnsi="Times New Roman" w:cs="Times New Roman"/>
+          <w:sz w:val="24"/>
+          <w:szCs w:val="24"/>
+        </w:rPr>
+      </w:pPr>
+      <w:r>
+        <w:rPr>
+          <w:rFonts w:ascii="Times New Roman" w:hAnsi="Times New Roman" w:cs="Times New Roman"/>
+          <w:sz w:val="24"/>
+          <w:szCs w:val="24"/>
+        </w:rPr>
+        <w:t>Whitespaces are allowed in passwords</w:t>
+      </w:r>
+    </w:p>
+    <w:p>
+      <w:pPr>
+        <w:pStyle w:val="ListParagraph"/>
+        <w:numPr>
+          <w:ilvl w:val="0"/>
+          <w:numId w:val="2"/>
+        </w:numPr>
+        <w:spacing w:line="276" w:lineRule="auto"/>
+        <w:rPr>
+          <w:rFonts w:ascii="Times New Roman" w:hAnsi="Times New Roman" w:cs="Times New Roman"/>
+          <w:sz w:val="24"/>
+          <w:szCs w:val="24"/>
+        </w:rPr>
+      </w:pPr>
+      <w:r>
+        <w:rPr>
+          <w:rFonts w:ascii="Times New Roman" w:hAnsi="Times New Roman" w:cs="Times New Roman"/>
+          <w:sz w:val="24"/>
+          <w:szCs w:val="24"/>
+        </w:rPr>
+        <w:t>Passwords files are to be of the .txt extension</w:t>
+      </w:r>
+    </w:p>
+    <w:p>
+      <w:pPr>
+        <w:pStyle w:val="ListParagraph"/>
+        <w:numPr>
+          <w:ilvl w:val="0"/>
+          <w:numId w:val="2"/>
+        </w:numPr>
+        <w:spacing w:line="276" w:lineRule="auto"/>
+        <w:rPr>
+          <w:rFonts w:ascii="Times New Roman" w:hAnsi="Times New Roman" w:cs="Times New Roman"/>
+          <w:sz w:val="24"/>
+          <w:szCs w:val="24"/>
+        </w:rPr>
+      </w:pPr>
+      <w:r>
+        <w:rPr>
+          <w:rFonts w:ascii="Times New Roman" w:hAnsi="Times New Roman" w:cs="Times New Roman"/>
+          <w:sz w:val="24"/>
+          <w:szCs w:val="24"/>
+        </w:rPr>
+        <w:t>Passwords in password files are to be on their separate lines</w:t>
+      </w:r>
+    </w:p>
+    <w:p>
+      <w:pPr>
+        <w:pStyle w:val="ListParagraph"/>
+        <w:numPr>
+          <w:ilvl w:val="0"/>
+          <w:numId w:val="2"/>
+        </w:numPr>
+        <w:spacing w:line="276" w:lineRule="auto"/>
+        <w:rPr>
+          <w:rFonts w:ascii="Times New Roman" w:hAnsi="Times New Roman" w:cs="Times New Roman"/>
+          <w:sz w:val="24"/>
+          <w:szCs w:val="24"/>
+        </w:rPr>
+      </w:pPr>
+      <w:r>
+        <w:rPr>
+          <w:rFonts w:ascii="Times New Roman" w:hAnsi="Times New Roman" w:cs="Times New Roman"/>
+          <w:sz w:val="24"/>
+          <w:szCs w:val="24"/>
+        </w:rPr>
+        <w:t>Weak passwords will be valid when uploading password files</w:t>
+      </w:r>
+    </w:p>
+    <w:p>
+      <w:pPr>
+        <w:pStyle w:val="ListParagraph"/>
+        <w:numPr>
+          <w:ilvl w:val="0"/>
+          <w:numId w:val="2"/>
+        </w:numPr>
+        <w:spacing w:line="276" w:lineRule="auto"/>
+        <w:rPr>
+          <w:rFonts w:ascii="Times New Roman" w:hAnsi="Times New Roman" w:cs="Times New Roman"/>
+          <w:sz w:val="24"/>
+          <w:szCs w:val="24"/>
+        </w:rPr>
+      </w:pPr>
+      <w:r>
+        <w:rPr>
+          <w:rFonts w:ascii="Times New Roman" w:hAnsi="Times New Roman" w:cs="Times New Roman"/>
+          <w:sz w:val="24"/>
+          <w:szCs w:val="24"/>
+        </w:rPr>
+        <w:t xml:space="preserve">The instructor’s personal test cases will accept exception errors that are not </w:t>
+      </w:r>
+      <w:r>
+        <w:rPr>
+          <w:rFonts w:ascii="Times New Roman" w:hAnsi="Times New Roman" w:cs="Times New Roman"/>
+          <w:sz w:val="24"/>
+          <w:szCs w:val="24"/>
+        </w:rPr>
+        <w:t>exactly as excepted</w:t>
+      </w:r>
+      <w:r>
+        <w:rPr>
+          <w:rFonts w:ascii="Times New Roman" w:hAnsi="Times New Roman" w:cs="Times New Roman"/>
+          <w:sz w:val="24"/>
+          <w:szCs w:val="24"/>
+        </w:rPr>
+        <w:t xml:space="preserve"> </w:t>
+      </w:r>
+      <w:r>
+        <w:rPr>
+          <w:rFonts w:ascii="Times New Roman" w:hAnsi="Times New Roman" w:cs="Times New Roman"/>
+          <w:sz w:val="24"/>
+          <w:szCs w:val="24"/>
+        </w:rPr>
+        <w:t>since</w:t>
       </w:r>
       <w:bookmarkStart w:id="0" w:name="_GoBack"/>
       <w:bookmarkEnd w:id="0"/>
+      <w:r>
+        <w:rPr>
+          <w:rFonts w:ascii="Times New Roman" w:hAnsi="Times New Roman" w:cs="Times New Roman"/>
+          <w:sz w:val="24"/>
+          <w:szCs w:val="24"/>
+        </w:rPr>
+        <w:t xml:space="preserve"> there</w:t>
+      </w:r>
+      <w:r>
+        <w:rPr>
+          <w:rFonts w:ascii="Times New Roman" w:hAnsi="Times New Roman" w:cs="Times New Roman"/>
+          <w:sz w:val="24"/>
+          <w:szCs w:val="24"/>
+        </w:rPr>
+        <w:t xml:space="preserve"> are differences between the .doc of the project release has inconstancies between error messages in </w:t>
+      </w:r>
+      <w:proofErr w:type="spellStart"/>
+      <w:r>
+        <w:rPr>
+          <w:rFonts w:ascii="Times New Roman" w:hAnsi="Times New Roman" w:cs="Times New Roman"/>
+          <w:sz w:val="24"/>
+          <w:szCs w:val="24"/>
+        </w:rPr>
+        <w:t>PasswordCheckerTestPublic</w:t>
+      </w:r>
+      <w:proofErr w:type="spellEnd"/>
+      <w:r>
+        <w:rPr>
+          <w:rFonts w:ascii="Times New Roman" w:hAnsi="Times New Roman" w:cs="Times New Roman"/>
+          <w:sz w:val="24"/>
+          <w:szCs w:val="24"/>
+        </w:rPr>
+        <w:t xml:space="preserve"> and the .doc</w:t>
+      </w:r>
+    </w:p>
+    <w:p>
+      <w:pPr>
+        <w:pStyle w:val="ListParagraph"/>
+        <w:numPr>
+          <w:ilvl w:val="0"/>
+          <w:numId w:val="2"/>
+        </w:numPr>
+        <w:spacing w:line="276" w:lineRule="auto"/>
+        <w:rPr>
+          <w:rFonts w:ascii="Times New Roman" w:hAnsi="Times New Roman" w:cs="Times New Roman"/>
+          <w:sz w:val="24"/>
+          <w:szCs w:val="24"/>
+        </w:rPr>
+      </w:pPr>
+      <w:r>
+        <w:rPr>
+          <w:rFonts w:ascii="Times New Roman" w:hAnsi="Times New Roman" w:cs="Times New Roman"/>
+          <w:sz w:val="24"/>
+          <w:szCs w:val="24"/>
+        </w:rPr>
+        <w:t xml:space="preserve">I should test all methods developed for </w:t>
+      </w:r>
+      <w:proofErr w:type="spellStart"/>
+      <w:r>
+        <w:rPr>
+          <w:rFonts w:ascii="Times New Roman" w:hAnsi="Times New Roman" w:cs="Times New Roman"/>
+          <w:sz w:val="24"/>
+          <w:szCs w:val="24"/>
+        </w:rPr>
+        <w:t>PasswordCheckerTestPublic</w:t>
+      </w:r>
+      <w:proofErr w:type="spellEnd"/>
+      <w:r>
+        <w:rPr>
+          <w:rFonts w:ascii="Times New Roman" w:hAnsi="Times New Roman" w:cs="Times New Roman"/>
+          <w:sz w:val="24"/>
+          <w:szCs w:val="24"/>
+        </w:rPr>
+        <w:t xml:space="preserve"> should be tested within </w:t>
+      </w:r>
+      <w:proofErr w:type="spellStart"/>
+      <w:r>
+        <w:rPr>
+          <w:rFonts w:ascii="Times New Roman" w:hAnsi="Times New Roman" w:cs="Times New Roman"/>
+          <w:sz w:val="24"/>
+          <w:szCs w:val="24"/>
+        </w:rPr>
+        <w:t>PasswordCheckerTest_STUDENT</w:t>
+      </w:r>
+      <w:proofErr w:type="spellEnd"/>
+    </w:p>
+    <w:p>
+      <w:pPr>
+        <w:spacing w:line="276" w:lineRule="auto"/>
+        <w:rPr>
+          <w:rFonts w:ascii="Times New Roman" w:hAnsi="Times New Roman" w:cs="Times New Roman"/>
+          <w:sz w:val="24"/>
+          <w:szCs w:val="24"/>
+        </w:rPr>
+      </w:pPr>
     </w:p>
     <w:p>
       <w:pPr>
@@ -346,115 +916,76 @@
           <w:rFonts w:ascii="Times New Roman" w:hAnsi="Times New Roman" w:cs="Times New Roman"/>
           <w:sz w:val="24"/>
           <w:szCs w:val="24"/>
-        </w:rPr>
-      </w:pPr>
-      <w:r>
-        <w:rPr>
-          <w:rFonts w:ascii="Times New Roman" w:hAnsi="Times New Roman" w:cs="Times New Roman"/>
-          <w:sz w:val="24"/>
-          <w:szCs w:val="24"/>
-        </w:rPr>
-        <w:tab/>
-      </w:r>
-    </w:p>
-    <w:p>
-      <w:pPr>
-        <w:spacing w:after="0" w:line="360" w:lineRule="auto"/>
-        <w:rPr>
-          <w:rFonts w:ascii="Times New Roman" w:hAnsi="Times New Roman" w:cs="Times New Roman"/>
-          <w:sz w:val="24"/>
-          <w:szCs w:val="24"/>
-        </w:rPr>
-      </w:pPr>
-    </w:p>
-    <w:p>
-      <w:pPr>
-        <w:spacing w:after="0" w:line="360" w:lineRule="auto"/>
-        <w:rPr>
-          <w:rFonts w:ascii="Times New Roman" w:hAnsi="Times New Roman" w:cs="Times New Roman"/>
-          <w:sz w:val="24"/>
-          <w:szCs w:val="24"/>
-        </w:rPr>
-      </w:pPr>
-    </w:p>
-    <w:p>
-      <w:pPr>
-        <w:spacing w:after="0" w:line="360" w:lineRule="auto"/>
-        <w:rPr>
-          <w:rFonts w:ascii="Times New Roman" w:hAnsi="Times New Roman" w:cs="Times New Roman"/>
-          <w:sz w:val="24"/>
-          <w:szCs w:val="24"/>
-        </w:rPr>
-      </w:pPr>
-      <w:r>
-        <w:rPr>
-          <w:rFonts w:ascii="Times New Roman" w:hAnsi="Times New Roman" w:cs="Times New Roman"/>
-          <w:sz w:val="24"/>
-          <w:szCs w:val="24"/>
-        </w:rPr>
-        <w:tab/>
-      </w:r>
-    </w:p>
-    <w:p>
-      <w:pPr>
-        <w:spacing w:after="0" w:line="360" w:lineRule="auto"/>
-        <w:ind w:firstLine="720"/>
-        <w:rPr>
-          <w:rFonts w:ascii="Times New Roman" w:hAnsi="Times New Roman" w:cs="Times New Roman"/>
-          <w:sz w:val="24"/>
-          <w:szCs w:val="24"/>
-        </w:rPr>
-      </w:pPr>
-      <w:r>
-        <w:rPr>
-          <w:rFonts w:ascii="Times New Roman" w:hAnsi="Times New Roman" w:cs="Times New Roman"/>
-          <w:sz w:val="24"/>
-          <w:szCs w:val="24"/>
-        </w:rPr>
-        <w:t xml:space="preserve"> </w:t>
-      </w:r>
-    </w:p>
-    <w:p>
-      <w:pPr>
-        <w:spacing w:after="0" w:line="360" w:lineRule="auto"/>
-        <w:rPr>
-          <w:rFonts w:ascii="Times New Roman" w:hAnsi="Times New Roman" w:cs="Times New Roman"/>
-          <w:sz w:val="24"/>
-          <w:szCs w:val="24"/>
-        </w:rPr>
-      </w:pPr>
-    </w:p>
-    <w:p>
-      <w:pPr>
-        <w:spacing w:after="0" w:line="360" w:lineRule="auto"/>
+          <w:u w:val="single"/>
+        </w:rPr>
+      </w:pPr>
+      <w:r>
+        <w:rPr>
+          <w:rFonts w:ascii="Times New Roman" w:hAnsi="Times New Roman" w:cs="Times New Roman"/>
+          <w:sz w:val="24"/>
+          <w:szCs w:val="24"/>
+          <w:u w:val="single"/>
+        </w:rPr>
+        <w:t>UML Class Diagram:</w:t>
+      </w:r>
+    </w:p>
+    <w:p>
+      <w:pPr>
+        <w:spacing w:line="360" w:lineRule="auto"/>
+        <w:rPr>
+          <w:rFonts w:ascii="Times New Roman" w:hAnsi="Times New Roman" w:cs="Times New Roman"/>
+          <w:sz w:val="24"/>
+          <w:szCs w:val="24"/>
+        </w:rPr>
+      </w:pPr>
+      <w:r>
         <w:rPr>
           <w:rFonts w:ascii="Times New Roman" w:hAnsi="Times New Roman" w:cs="Times New Roman"/>
           <w:noProof/>
           <w:sz w:val="24"/>
           <w:szCs w:val="24"/>
         </w:rPr>
-      </w:pPr>
-    </w:p>
-    <w:p>
-      <w:pPr>
-        <w:spacing w:after="0" w:line="360" w:lineRule="auto"/>
-        <w:rPr>
-          <w:rFonts w:ascii="Times New Roman" w:hAnsi="Times New Roman" w:cs="Times New Roman"/>
-          <w:noProof/>
-          <w:sz w:val="24"/>
-          <w:szCs w:val="24"/>
-          <w:u w:val="single"/>
-        </w:rPr>
-      </w:pPr>
-      <w:r>
-        <w:rPr>
-          <w:rFonts w:ascii="Times New Roman" w:hAnsi="Times New Roman" w:cs="Times New Roman"/>
-          <w:noProof/>
-          <w:sz w:val="24"/>
-          <w:szCs w:val="24"/>
-          <w:u w:val="single"/>
-        </w:rPr>
-        <w:br w:type="page"/>
+        <w:drawing>
+          <wp:inline distT="0" distB="0" distL="0" distR="0" wp14:anchorId="25FB48C7" wp14:editId="0B900CDE">
+            <wp:extent cx="5943600" cy="3495675"/>
+            <wp:effectExtent l="0" t="0" r="0" b="9525"/>
+            <wp:docPr id="2" name="Picture 2"/>
+            <wp:cNvGraphicFramePr>
+              <a:graphicFrameLocks xmlns:a="http://schemas.openxmlformats.org/drawingml/2006/main" noChangeAspect="1"/>
+            </wp:cNvGraphicFramePr>
+            <a:graphic xmlns:a="http://schemas.openxmlformats.org/drawingml/2006/main">
+              <a:graphicData uri="http://schemas.openxmlformats.org/drawingml/2006/picture">
+                <pic:pic xmlns:pic="http://schemas.openxmlformats.org/drawingml/2006/picture">
+                  <pic:nvPicPr>
+                    <pic:cNvPr id="0" name="uml_class_diagram.png"/>
+                    <pic:cNvPicPr/>
+                  </pic:nvPicPr>
+                  <pic:blipFill>
+                    <a:blip r:embed="rId8" cstate="print">
+                      <a:extLst>
+                        <a:ext uri="{28A0092B-C50C-407E-A947-70E740481C1C}">
+                          <a14:useLocalDpi xmlns:a14="http://schemas.microsoft.com/office/drawing/2010/main" val="0"/>
+                        </a:ext>
+                      </a:extLst>
+                    </a:blip>
+                    <a:stretch>
+                      <a:fillRect/>
+                    </a:stretch>
+                  </pic:blipFill>
+                  <pic:spPr>
+                    <a:xfrm>
+                      <a:off x="0" y="0"/>
+                      <a:ext cx="5943600" cy="3495675"/>
+                    </a:xfrm>
+                    <a:prstGeom prst="rect">
+                      <a:avLst/>
+                    </a:prstGeom>
+                  </pic:spPr>
+                </pic:pic>
+              </a:graphicData>
+            </a:graphic>
+          </wp:inline>
+        </w:drawing>
       </w:r>
     </w:p>
     <w:p>
@@ -512,15 +1043,11 @@
               <w:jc w:val="center"/>
               <w:rPr>
                 <w:rFonts w:ascii="Times New Roman" w:hAnsi="Times New Roman" w:cs="Times New Roman"/>
-                <w:sz w:val="24"/>
-                <w:szCs w:val="24"/>
-              </w:rPr>
-            </w:pPr>
-            <w:r>
-              <w:rPr>
-                <w:rFonts w:ascii="Times New Roman" w:hAnsi="Times New Roman" w:cs="Times New Roman"/>
-                <w:sz w:val="24"/>
-                <w:szCs w:val="24"/>
+              </w:rPr>
+            </w:pPr>
+            <w:r>
+              <w:rPr>
+                <w:rFonts w:ascii="Times New Roman" w:hAnsi="Times New Roman" w:cs="Times New Roman"/>
               </w:rPr>
               <w:t>#</w:t>
             </w:r>
@@ -542,15 +1069,11 @@
               <w:jc w:val="center"/>
               <w:rPr>
                 <w:rFonts w:ascii="Times New Roman" w:hAnsi="Times New Roman" w:cs="Times New Roman"/>
-                <w:sz w:val="24"/>
-                <w:szCs w:val="24"/>
-              </w:rPr>
-            </w:pPr>
-            <w:r>
-              <w:rPr>
-                <w:rFonts w:ascii="Times New Roman" w:hAnsi="Times New Roman" w:cs="Times New Roman"/>
-                <w:sz w:val="24"/>
-                <w:szCs w:val="24"/>
+              </w:rPr>
+            </w:pPr>
+            <w:r>
+              <w:rPr>
+                <w:rFonts w:ascii="Times New Roman" w:hAnsi="Times New Roman" w:cs="Times New Roman"/>
               </w:rPr>
               <w:t>Input</w:t>
             </w:r>
@@ -572,15 +1095,11 @@
               <w:jc w:val="center"/>
               <w:rPr>
                 <w:rFonts w:ascii="Times New Roman" w:hAnsi="Times New Roman" w:cs="Times New Roman"/>
-                <w:sz w:val="24"/>
-                <w:szCs w:val="24"/>
-              </w:rPr>
-            </w:pPr>
-            <w:r>
-              <w:rPr>
-                <w:rFonts w:ascii="Times New Roman" w:hAnsi="Times New Roman" w:cs="Times New Roman"/>
-                <w:sz w:val="24"/>
-                <w:szCs w:val="24"/>
+              </w:rPr>
+            </w:pPr>
+            <w:r>
+              <w:rPr>
+                <w:rFonts w:ascii="Times New Roman" w:hAnsi="Times New Roman" w:cs="Times New Roman"/>
               </w:rPr>
               <w:t>Expected Output</w:t>
             </w:r>
@@ -602,15 +1121,11 @@
               <w:jc w:val="center"/>
               <w:rPr>
                 <w:rFonts w:ascii="Times New Roman" w:hAnsi="Times New Roman" w:cs="Times New Roman"/>
-                <w:sz w:val="24"/>
-                <w:szCs w:val="24"/>
-              </w:rPr>
-            </w:pPr>
-            <w:r>
-              <w:rPr>
-                <w:rFonts w:ascii="Times New Roman" w:hAnsi="Times New Roman" w:cs="Times New Roman"/>
-                <w:sz w:val="24"/>
-                <w:szCs w:val="24"/>
+              </w:rPr>
+            </w:pPr>
+            <w:r>
+              <w:rPr>
+                <w:rFonts w:ascii="Times New Roman" w:hAnsi="Times New Roman" w:cs="Times New Roman"/>
               </w:rPr>
               <w:t>Actual Output</w:t>
             </w:r>
@@ -632,15 +1147,11 @@
               <w:jc w:val="center"/>
               <w:rPr>
                 <w:rFonts w:ascii="Times New Roman" w:hAnsi="Times New Roman" w:cs="Times New Roman"/>
-                <w:sz w:val="24"/>
-                <w:szCs w:val="24"/>
-              </w:rPr>
-            </w:pPr>
-            <w:r>
-              <w:rPr>
-                <w:rFonts w:ascii="Times New Roman" w:hAnsi="Times New Roman" w:cs="Times New Roman"/>
-                <w:sz w:val="24"/>
-                <w:szCs w:val="24"/>
+              </w:rPr>
+            </w:pPr>
+            <w:r>
+              <w:rPr>
+                <w:rFonts w:ascii="Times New Roman" w:hAnsi="Times New Roman" w:cs="Times New Roman"/>
               </w:rPr>
               <w:t>Pass?</w:t>
             </w:r>
@@ -667,15 +1178,11 @@
               <w:jc w:val="center"/>
               <w:rPr>
                 <w:rFonts w:ascii="Times New Roman" w:hAnsi="Times New Roman" w:cs="Times New Roman"/>
-                <w:sz w:val="24"/>
-                <w:szCs w:val="24"/>
-              </w:rPr>
-            </w:pPr>
-            <w:r>
-              <w:rPr>
-                <w:rFonts w:ascii="Times New Roman" w:hAnsi="Times New Roman" w:cs="Times New Roman"/>
-                <w:sz w:val="24"/>
-                <w:szCs w:val="24"/>
+              </w:rPr>
+            </w:pPr>
+            <w:r>
+              <w:rPr>
+                <w:rFonts w:ascii="Times New Roman" w:hAnsi="Times New Roman" w:cs="Times New Roman"/>
               </w:rPr>
               <w:t>1</w:t>
             </w:r>
@@ -696,26 +1203,20 @@
             <w:pPr>
               <w:rPr>
                 <w:rFonts w:ascii="Times New Roman" w:hAnsi="Times New Roman" w:cs="Times New Roman"/>
-                <w:sz w:val="24"/>
-                <w:szCs w:val="24"/>
-              </w:rPr>
-            </w:pPr>
-            <w:r>
-              <w:rPr>
-                <w:rFonts w:ascii="Times New Roman" w:hAnsi="Times New Roman" w:cs="Times New Roman"/>
-                <w:sz w:val="24"/>
-                <w:szCs w:val="24"/>
-              </w:rPr>
-              <w:t xml:space="preserve">Entry: </w:t>
-            </w:r>
-            <w:r>
-              <w:rPr>
-                <w:rFonts w:ascii="Times New Roman" w:hAnsi="Times New Roman" w:cs="Times New Roman"/>
-                <w:sz w:val="24"/>
-                <w:szCs w:val="24"/>
+              </w:rPr>
+            </w:pPr>
+            <w:r>
+              <w:rPr>
+                <w:rFonts w:ascii="Times New Roman" w:hAnsi="Times New Roman" w:cs="Times New Roman"/>
+              </w:rPr>
+              <w:t>Entry: pass</w:t>
+            </w:r>
+            <w:r>
+              <w:rPr>
+                <w:rFonts w:ascii="Times New Roman" w:hAnsi="Times New Roman" w:cs="Times New Roman"/>
               </w:rPr>
               <w:br/>
-              <w:t xml:space="preserve">Re-entry: </w:t>
+              <w:t>Re-entry: pas</w:t>
             </w:r>
           </w:p>
         </w:tc>
@@ -734,10 +1235,14 @@
             <w:pPr>
               <w:rPr>
                 <w:rFonts w:ascii="Times New Roman" w:hAnsi="Times New Roman" w:cs="Times New Roman"/>
-                <w:sz w:val="24"/>
-                <w:szCs w:val="24"/>
-              </w:rPr>
-            </w:pPr>
+              </w:rPr>
+            </w:pPr>
+            <w:r>
+              <w:rPr>
+                <w:rFonts w:ascii="Times New Roman" w:hAnsi="Times New Roman" w:cs="Times New Roman"/>
+              </w:rPr>
+              <w:t>The passwords do not match</w:t>
+            </w:r>
           </w:p>
         </w:tc>
         <w:tc>
@@ -755,10 +1260,14 @@
             <w:pPr>
               <w:rPr>
                 <w:rFonts w:ascii="Times New Roman" w:hAnsi="Times New Roman" w:cs="Times New Roman"/>
-                <w:sz w:val="24"/>
-                <w:szCs w:val="24"/>
-              </w:rPr>
-            </w:pPr>
+              </w:rPr>
+            </w:pPr>
+            <w:r>
+              <w:rPr>
+                <w:rFonts w:ascii="Times New Roman" w:hAnsi="Times New Roman" w:cs="Times New Roman"/>
+              </w:rPr>
+              <w:t>The passwords do not match</w:t>
+            </w:r>
           </w:p>
         </w:tc>
         <w:tc>
@@ -777,10 +1286,14 @@
               <w:jc w:val="center"/>
               <w:rPr>
                 <w:rFonts w:ascii="Times New Roman" w:hAnsi="Times New Roman" w:cs="Times New Roman"/>
-                <w:sz w:val="24"/>
-                <w:szCs w:val="24"/>
-              </w:rPr>
-            </w:pPr>
+              </w:rPr>
+            </w:pPr>
+            <w:r>
+              <w:rPr>
+                <w:rFonts w:ascii="Times New Roman" w:hAnsi="Times New Roman" w:cs="Times New Roman"/>
+              </w:rPr>
+              <w:t>Y</w:t>
+            </w:r>
           </w:p>
         </w:tc>
       </w:tr>
@@ -804,15 +1317,11 @@
               <w:jc w:val="center"/>
               <w:rPr>
                 <w:rFonts w:ascii="Times New Roman" w:hAnsi="Times New Roman" w:cs="Times New Roman"/>
-                <w:sz w:val="24"/>
-                <w:szCs w:val="24"/>
-              </w:rPr>
-            </w:pPr>
-            <w:r>
-              <w:rPr>
-                <w:rFonts w:ascii="Times New Roman" w:hAnsi="Times New Roman" w:cs="Times New Roman"/>
-                <w:sz w:val="24"/>
-                <w:szCs w:val="24"/>
+              </w:rPr>
+            </w:pPr>
+            <w:r>
+              <w:rPr>
+                <w:rFonts w:ascii="Times New Roman" w:hAnsi="Times New Roman" w:cs="Times New Roman"/>
               </w:rPr>
               <w:t>2</w:t>
             </w:r>
@@ -833,26 +1342,20 @@
             <w:pPr>
               <w:rPr>
                 <w:rFonts w:ascii="Times New Roman" w:hAnsi="Times New Roman" w:cs="Times New Roman"/>
-                <w:sz w:val="24"/>
-                <w:szCs w:val="24"/>
-              </w:rPr>
-            </w:pPr>
-            <w:r>
-              <w:rPr>
-                <w:rFonts w:ascii="Times New Roman" w:hAnsi="Times New Roman" w:cs="Times New Roman"/>
-                <w:sz w:val="24"/>
-                <w:szCs w:val="24"/>
-              </w:rPr>
-              <w:t xml:space="preserve">Entry: </w:t>
-            </w:r>
-            <w:r>
-              <w:rPr>
-                <w:rFonts w:ascii="Times New Roman" w:hAnsi="Times New Roman" w:cs="Times New Roman"/>
-                <w:sz w:val="24"/>
-                <w:szCs w:val="24"/>
+              </w:rPr>
+            </w:pPr>
+            <w:r>
+              <w:rPr>
+                <w:rFonts w:ascii="Times New Roman" w:hAnsi="Times New Roman" w:cs="Times New Roman"/>
+              </w:rPr>
+              <w:t>Entry: pass1</w:t>
+            </w:r>
+            <w:r>
+              <w:rPr>
+                <w:rFonts w:ascii="Times New Roman" w:hAnsi="Times New Roman" w:cs="Times New Roman"/>
               </w:rPr>
               <w:br/>
-              <w:t>Re-entry:</w:t>
+              <w:t>Re-entry: pass1</w:t>
             </w:r>
           </w:p>
         </w:tc>
@@ -871,10 +1374,14 @@
             <w:pPr>
               <w:rPr>
                 <w:rFonts w:ascii="Times New Roman" w:hAnsi="Times New Roman" w:cs="Times New Roman"/>
-                <w:sz w:val="24"/>
-                <w:szCs w:val="24"/>
-              </w:rPr>
-            </w:pPr>
+              </w:rPr>
+            </w:pPr>
+            <w:r>
+              <w:rPr>
+                <w:rFonts w:ascii="Times New Roman" w:hAnsi="Times New Roman" w:cs="Times New Roman"/>
+              </w:rPr>
+              <w:t>The password must be at least 6 characters long</w:t>
+            </w:r>
           </w:p>
         </w:tc>
         <w:tc>
@@ -892,10 +1399,14 @@
             <w:pPr>
               <w:rPr>
                 <w:rFonts w:ascii="Times New Roman" w:hAnsi="Times New Roman" w:cs="Times New Roman"/>
-                <w:sz w:val="24"/>
-                <w:szCs w:val="24"/>
-              </w:rPr>
-            </w:pPr>
+              </w:rPr>
+            </w:pPr>
+            <w:r>
+              <w:rPr>
+                <w:rFonts w:ascii="Times New Roman" w:hAnsi="Times New Roman" w:cs="Times New Roman"/>
+              </w:rPr>
+              <w:t>The password must be at least 6 characters long</w:t>
+            </w:r>
           </w:p>
         </w:tc>
         <w:tc>
@@ -914,10 +1425,14 @@
               <w:jc w:val="center"/>
               <w:rPr>
                 <w:rFonts w:ascii="Times New Roman" w:hAnsi="Times New Roman" w:cs="Times New Roman"/>
-                <w:sz w:val="24"/>
-                <w:szCs w:val="24"/>
-              </w:rPr>
-            </w:pPr>
+              </w:rPr>
+            </w:pPr>
+            <w:r>
+              <w:rPr>
+                <w:rFonts w:ascii="Times New Roman" w:hAnsi="Times New Roman" w:cs="Times New Roman"/>
+              </w:rPr>
+              <w:t>Y</w:t>
+            </w:r>
           </w:p>
         </w:tc>
       </w:tr>
@@ -941,15 +1456,11 @@
               <w:jc w:val="center"/>
               <w:rPr>
                 <w:rFonts w:ascii="Times New Roman" w:hAnsi="Times New Roman" w:cs="Times New Roman"/>
-                <w:sz w:val="24"/>
-                <w:szCs w:val="24"/>
-              </w:rPr>
-            </w:pPr>
-            <w:r>
-              <w:rPr>
-                <w:rFonts w:ascii="Times New Roman" w:hAnsi="Times New Roman" w:cs="Times New Roman"/>
-                <w:sz w:val="24"/>
-                <w:szCs w:val="24"/>
+              </w:rPr>
+            </w:pPr>
+            <w:r>
+              <w:rPr>
+                <w:rFonts w:ascii="Times New Roman" w:hAnsi="Times New Roman" w:cs="Times New Roman"/>
               </w:rPr>
               <w:t>3</w:t>
             </w:r>
@@ -970,26 +1481,20 @@
             <w:pPr>
               <w:rPr>
                 <w:rFonts w:ascii="Times New Roman" w:hAnsi="Times New Roman" w:cs="Times New Roman"/>
-                <w:sz w:val="24"/>
-                <w:szCs w:val="24"/>
-              </w:rPr>
-            </w:pPr>
-            <w:r>
-              <w:rPr>
-                <w:rFonts w:ascii="Times New Roman" w:hAnsi="Times New Roman" w:cs="Times New Roman"/>
-                <w:sz w:val="24"/>
-                <w:szCs w:val="24"/>
-              </w:rPr>
-              <w:t xml:space="preserve">Entry: </w:t>
-            </w:r>
-            <w:r>
-              <w:rPr>
-                <w:rFonts w:ascii="Times New Roman" w:hAnsi="Times New Roman" w:cs="Times New Roman"/>
-                <w:sz w:val="24"/>
-                <w:szCs w:val="24"/>
+              </w:rPr>
+            </w:pPr>
+            <w:r>
+              <w:rPr>
+                <w:rFonts w:ascii="Times New Roman" w:hAnsi="Times New Roman" w:cs="Times New Roman"/>
+              </w:rPr>
+              <w:t>Entry: password</w:t>
+            </w:r>
+            <w:r>
+              <w:rPr>
+                <w:rFonts w:ascii="Times New Roman" w:hAnsi="Times New Roman" w:cs="Times New Roman"/>
               </w:rPr>
               <w:br/>
-              <w:t>Re-entry:</w:t>
+              <w:t>Re-entry: password</w:t>
             </w:r>
           </w:p>
         </w:tc>
@@ -1008,10 +1513,14 @@
             <w:pPr>
               <w:rPr>
                 <w:rFonts w:ascii="Times New Roman" w:hAnsi="Times New Roman" w:cs="Times New Roman"/>
-                <w:sz w:val="24"/>
-                <w:szCs w:val="24"/>
-              </w:rPr>
-            </w:pPr>
+              </w:rPr>
+            </w:pPr>
+            <w:r>
+              <w:rPr>
+                <w:rFonts w:ascii="Times New Roman" w:hAnsi="Times New Roman" w:cs="Times New Roman"/>
+              </w:rPr>
+              <w:t>The password must contain at least one uppercase alphabetic character</w:t>
+            </w:r>
           </w:p>
         </w:tc>
         <w:tc>
@@ -1029,10 +1538,14 @@
             <w:pPr>
               <w:rPr>
                 <w:rFonts w:ascii="Times New Roman" w:hAnsi="Times New Roman" w:cs="Times New Roman"/>
-                <w:sz w:val="24"/>
-                <w:szCs w:val="24"/>
-              </w:rPr>
-            </w:pPr>
+              </w:rPr>
+            </w:pPr>
+            <w:r>
+              <w:rPr>
+                <w:rFonts w:ascii="Times New Roman" w:hAnsi="Times New Roman" w:cs="Times New Roman"/>
+              </w:rPr>
+              <w:t>The password must contain at least one uppercase alphabetic character</w:t>
+            </w:r>
           </w:p>
         </w:tc>
         <w:tc>
@@ -1051,10 +1564,14 @@
               <w:jc w:val="center"/>
               <w:rPr>
                 <w:rFonts w:ascii="Times New Roman" w:hAnsi="Times New Roman" w:cs="Times New Roman"/>
-                <w:sz w:val="24"/>
-                <w:szCs w:val="24"/>
-              </w:rPr>
-            </w:pPr>
+              </w:rPr>
+            </w:pPr>
+            <w:r>
+              <w:rPr>
+                <w:rFonts w:ascii="Times New Roman" w:hAnsi="Times New Roman" w:cs="Times New Roman"/>
+              </w:rPr>
+              <w:t>Y</w:t>
+            </w:r>
           </w:p>
         </w:tc>
       </w:tr>
@@ -1078,15 +1595,11 @@
               <w:jc w:val="center"/>
               <w:rPr>
                 <w:rFonts w:ascii="Times New Roman" w:hAnsi="Times New Roman" w:cs="Times New Roman"/>
-                <w:sz w:val="24"/>
-                <w:szCs w:val="24"/>
-              </w:rPr>
-            </w:pPr>
-            <w:r>
-              <w:rPr>
-                <w:rFonts w:ascii="Times New Roman" w:hAnsi="Times New Roman" w:cs="Times New Roman"/>
-                <w:sz w:val="24"/>
-                <w:szCs w:val="24"/>
+              </w:rPr>
+            </w:pPr>
+            <w:r>
+              <w:rPr>
+                <w:rFonts w:ascii="Times New Roman" w:hAnsi="Times New Roman" w:cs="Times New Roman"/>
               </w:rPr>
               <w:t>4</w:t>
             </w:r>
@@ -1107,26 +1620,20 @@
             <w:pPr>
               <w:rPr>
                 <w:rFonts w:ascii="Times New Roman" w:hAnsi="Times New Roman" w:cs="Times New Roman"/>
-                <w:sz w:val="24"/>
-                <w:szCs w:val="24"/>
-              </w:rPr>
-            </w:pPr>
-            <w:r>
-              <w:rPr>
-                <w:rFonts w:ascii="Times New Roman" w:hAnsi="Times New Roman" w:cs="Times New Roman"/>
-                <w:sz w:val="24"/>
-                <w:szCs w:val="24"/>
-              </w:rPr>
-              <w:t xml:space="preserve">Entry: </w:t>
-            </w:r>
-            <w:r>
-              <w:rPr>
-                <w:rFonts w:ascii="Times New Roman" w:hAnsi="Times New Roman" w:cs="Times New Roman"/>
-                <w:sz w:val="24"/>
-                <w:szCs w:val="24"/>
+              </w:rPr>
+            </w:pPr>
+            <w:r>
+              <w:rPr>
+                <w:rFonts w:ascii="Times New Roman" w:hAnsi="Times New Roman" w:cs="Times New Roman"/>
+              </w:rPr>
+              <w:t>Entry: Password</w:t>
+            </w:r>
+            <w:r>
+              <w:rPr>
+                <w:rFonts w:ascii="Times New Roman" w:hAnsi="Times New Roman" w:cs="Times New Roman"/>
               </w:rPr>
               <w:br/>
-              <w:t>Re-entry:</w:t>
+              <w:t>Re-entry: Password</w:t>
             </w:r>
           </w:p>
         </w:tc>
@@ -1145,10 +1652,14 @@
             <w:pPr>
               <w:rPr>
                 <w:rFonts w:ascii="Times New Roman" w:hAnsi="Times New Roman" w:cs="Times New Roman"/>
-                <w:sz w:val="24"/>
-                <w:szCs w:val="24"/>
-              </w:rPr>
-            </w:pPr>
+              </w:rPr>
+            </w:pPr>
+            <w:r>
+              <w:rPr>
+                <w:rFonts w:ascii="Times New Roman" w:hAnsi="Times New Roman" w:cs="Times New Roman"/>
+              </w:rPr>
+              <w:t>The password must contain at least one digit</w:t>
+            </w:r>
           </w:p>
         </w:tc>
         <w:tc>
@@ -1166,10 +1677,14 @@
             <w:pPr>
               <w:rPr>
                 <w:rFonts w:ascii="Times New Roman" w:hAnsi="Times New Roman" w:cs="Times New Roman"/>
-                <w:sz w:val="24"/>
-                <w:szCs w:val="24"/>
-              </w:rPr>
-            </w:pPr>
+              </w:rPr>
+            </w:pPr>
+            <w:r>
+              <w:rPr>
+                <w:rFonts w:ascii="Times New Roman" w:hAnsi="Times New Roman" w:cs="Times New Roman"/>
+              </w:rPr>
+              <w:t>The password must contain at least one digit</w:t>
+            </w:r>
           </w:p>
         </w:tc>
         <w:tc>
@@ -1188,10 +1703,14 @@
               <w:jc w:val="center"/>
               <w:rPr>
                 <w:rFonts w:ascii="Times New Roman" w:hAnsi="Times New Roman" w:cs="Times New Roman"/>
-                <w:sz w:val="24"/>
-                <w:szCs w:val="24"/>
-              </w:rPr>
-            </w:pPr>
+              </w:rPr>
+            </w:pPr>
+            <w:r>
+              <w:rPr>
+                <w:rFonts w:ascii="Times New Roman" w:hAnsi="Times New Roman" w:cs="Times New Roman"/>
+              </w:rPr>
+              <w:t>Y</w:t>
+            </w:r>
           </w:p>
         </w:tc>
       </w:tr>
@@ -1215,15 +1734,11 @@
               <w:jc w:val="center"/>
               <w:rPr>
                 <w:rFonts w:ascii="Times New Roman" w:hAnsi="Times New Roman" w:cs="Times New Roman"/>
-                <w:sz w:val="24"/>
-                <w:szCs w:val="24"/>
-              </w:rPr>
-            </w:pPr>
-            <w:r>
-              <w:rPr>
-                <w:rFonts w:ascii="Times New Roman" w:hAnsi="Times New Roman" w:cs="Times New Roman"/>
-                <w:sz w:val="24"/>
-                <w:szCs w:val="24"/>
+              </w:rPr>
+            </w:pPr>
+            <w:r>
+              <w:rPr>
+                <w:rFonts w:ascii="Times New Roman" w:hAnsi="Times New Roman" w:cs="Times New Roman"/>
               </w:rPr>
               <w:t>5</w:t>
             </w:r>
@@ -1247,26 +1762,20 @@
               </w:tabs>
               <w:rPr>
                 <w:rFonts w:ascii="Times New Roman" w:hAnsi="Times New Roman" w:cs="Times New Roman"/>
-                <w:sz w:val="24"/>
-                <w:szCs w:val="24"/>
-              </w:rPr>
-            </w:pPr>
-            <w:r>
-              <w:rPr>
-                <w:rFonts w:ascii="Times New Roman" w:hAnsi="Times New Roman" w:cs="Times New Roman"/>
-                <w:sz w:val="24"/>
-                <w:szCs w:val="24"/>
-              </w:rPr>
-              <w:t xml:space="preserve">Entry: </w:t>
-            </w:r>
-            <w:r>
-              <w:rPr>
-                <w:rFonts w:ascii="Times New Roman" w:hAnsi="Times New Roman" w:cs="Times New Roman"/>
-                <w:sz w:val="24"/>
-                <w:szCs w:val="24"/>
+              </w:rPr>
+            </w:pPr>
+            <w:r>
+              <w:rPr>
+                <w:rFonts w:ascii="Times New Roman" w:hAnsi="Times New Roman" w:cs="Times New Roman"/>
+              </w:rPr>
+              <w:t>Entry: Password1</w:t>
+            </w:r>
+            <w:r>
+              <w:rPr>
+                <w:rFonts w:ascii="Times New Roman" w:hAnsi="Times New Roman" w:cs="Times New Roman"/>
               </w:rPr>
               <w:br/>
-              <w:t xml:space="preserve">Re-entry: </w:t>
+              <w:t>Re-entry: Password1</w:t>
             </w:r>
           </w:p>
         </w:tc>
@@ -1285,10 +1794,14 @@
             <w:pPr>
               <w:rPr>
                 <w:rFonts w:ascii="Times New Roman" w:hAnsi="Times New Roman" w:cs="Times New Roman"/>
-                <w:sz w:val="24"/>
-                <w:szCs w:val="24"/>
-              </w:rPr>
-            </w:pPr>
+              </w:rPr>
+            </w:pPr>
+            <w:r>
+              <w:rPr>
+                <w:rFonts w:ascii="Times New Roman" w:hAnsi="Times New Roman" w:cs="Times New Roman"/>
+              </w:rPr>
+              <w:t>The password must contain at least one special character</w:t>
+            </w:r>
           </w:p>
         </w:tc>
         <w:tc>
@@ -1306,10 +1819,14 @@
             <w:pPr>
               <w:rPr>
                 <w:rFonts w:ascii="Times New Roman" w:hAnsi="Times New Roman" w:cs="Times New Roman"/>
-                <w:sz w:val="24"/>
-                <w:szCs w:val="24"/>
-              </w:rPr>
-            </w:pPr>
+              </w:rPr>
+            </w:pPr>
+            <w:r>
+              <w:rPr>
+                <w:rFonts w:ascii="Times New Roman" w:hAnsi="Times New Roman" w:cs="Times New Roman"/>
+              </w:rPr>
+              <w:t>The password must contain at least one special character</w:t>
+            </w:r>
           </w:p>
         </w:tc>
         <w:tc>
@@ -1328,10 +1845,14 @@
               <w:jc w:val="center"/>
               <w:rPr>
                 <w:rFonts w:ascii="Times New Roman" w:hAnsi="Times New Roman" w:cs="Times New Roman"/>
-                <w:sz w:val="24"/>
-                <w:szCs w:val="24"/>
-              </w:rPr>
-            </w:pPr>
+              </w:rPr>
+            </w:pPr>
+            <w:r>
+              <w:rPr>
+                <w:rFonts w:ascii="Times New Roman" w:hAnsi="Times New Roman" w:cs="Times New Roman"/>
+              </w:rPr>
+              <w:t>Y</w:t>
+            </w:r>
           </w:p>
         </w:tc>
       </w:tr>
@@ -1355,15 +1876,11 @@
               <w:jc w:val="center"/>
               <w:rPr>
                 <w:rFonts w:ascii="Times New Roman" w:hAnsi="Times New Roman" w:cs="Times New Roman"/>
-                <w:sz w:val="24"/>
-                <w:szCs w:val="24"/>
-              </w:rPr>
-            </w:pPr>
-            <w:r>
-              <w:rPr>
-                <w:rFonts w:ascii="Times New Roman" w:hAnsi="Times New Roman" w:cs="Times New Roman"/>
-                <w:sz w:val="24"/>
-                <w:szCs w:val="24"/>
+              </w:rPr>
+            </w:pPr>
+            <w:r>
+              <w:rPr>
+                <w:rFonts w:ascii="Times New Roman" w:hAnsi="Times New Roman" w:cs="Times New Roman"/>
               </w:rPr>
               <w:t>6</w:t>
             </w:r>
@@ -1384,26 +1901,20 @@
             <w:pPr>
               <w:rPr>
                 <w:rFonts w:ascii="Times New Roman" w:hAnsi="Times New Roman" w:cs="Times New Roman"/>
-                <w:sz w:val="24"/>
-                <w:szCs w:val="24"/>
-              </w:rPr>
-            </w:pPr>
-            <w:r>
-              <w:rPr>
-                <w:rFonts w:ascii="Times New Roman" w:hAnsi="Times New Roman" w:cs="Times New Roman"/>
-                <w:sz w:val="24"/>
-                <w:szCs w:val="24"/>
-              </w:rPr>
-              <w:t xml:space="preserve">Entry: </w:t>
-            </w:r>
-            <w:r>
-              <w:rPr>
-                <w:rFonts w:ascii="Times New Roman" w:hAnsi="Times New Roman" w:cs="Times New Roman"/>
-                <w:sz w:val="24"/>
-                <w:szCs w:val="24"/>
+              </w:rPr>
+            </w:pPr>
+            <w:r>
+              <w:rPr>
+                <w:rFonts w:ascii="Times New Roman" w:hAnsi="Times New Roman" w:cs="Times New Roman"/>
+              </w:rPr>
+              <w:t>Entry: Password1$</w:t>
+            </w:r>
+            <w:r>
+              <w:rPr>
+                <w:rFonts w:ascii="Times New Roman" w:hAnsi="Times New Roman" w:cs="Times New Roman"/>
               </w:rPr>
               <w:br/>
-              <w:t xml:space="preserve">Re-entry: </w:t>
+              <w:t>Re-entry: Password1$</w:t>
             </w:r>
           </w:p>
         </w:tc>
@@ -1422,10 +1933,14 @@
             <w:pPr>
               <w:rPr>
                 <w:rFonts w:ascii="Times New Roman" w:hAnsi="Times New Roman" w:cs="Times New Roman"/>
-                <w:sz w:val="24"/>
-                <w:szCs w:val="24"/>
-              </w:rPr>
-            </w:pPr>
+              </w:rPr>
+            </w:pPr>
+            <w:r>
+              <w:rPr>
+                <w:rFonts w:ascii="Times New Roman" w:hAnsi="Times New Roman" w:cs="Times New Roman"/>
+              </w:rPr>
+              <w:t>Password is valid</w:t>
+            </w:r>
           </w:p>
         </w:tc>
         <w:tc>
@@ -1443,10 +1958,14 @@
             <w:pPr>
               <w:rPr>
                 <w:rFonts w:ascii="Times New Roman" w:hAnsi="Times New Roman" w:cs="Times New Roman"/>
-                <w:sz w:val="24"/>
-                <w:szCs w:val="24"/>
-              </w:rPr>
-            </w:pPr>
+              </w:rPr>
+            </w:pPr>
+            <w:r>
+              <w:rPr>
+                <w:rFonts w:ascii="Times New Roman" w:hAnsi="Times New Roman" w:cs="Times New Roman"/>
+              </w:rPr>
+              <w:t>Password is valid</w:t>
+            </w:r>
           </w:p>
         </w:tc>
         <w:tc>
@@ -1465,10 +1984,14 @@
               <w:jc w:val="center"/>
               <w:rPr>
                 <w:rFonts w:ascii="Times New Roman" w:hAnsi="Times New Roman" w:cs="Times New Roman"/>
-                <w:sz w:val="24"/>
-                <w:szCs w:val="24"/>
-              </w:rPr>
-            </w:pPr>
+              </w:rPr>
+            </w:pPr>
+            <w:r>
+              <w:rPr>
+                <w:rFonts w:ascii="Times New Roman" w:hAnsi="Times New Roman" w:cs="Times New Roman"/>
+              </w:rPr>
+              <w:t>Y</w:t>
+            </w:r>
           </w:p>
         </w:tc>
       </w:tr>
@@ -1492,15 +2015,11 @@
               <w:jc w:val="center"/>
               <w:rPr>
                 <w:rFonts w:ascii="Times New Roman" w:hAnsi="Times New Roman" w:cs="Times New Roman"/>
-                <w:sz w:val="24"/>
-                <w:szCs w:val="24"/>
-              </w:rPr>
-            </w:pPr>
-            <w:r>
-              <w:rPr>
-                <w:rFonts w:ascii="Times New Roman" w:hAnsi="Times New Roman" w:cs="Times New Roman"/>
-                <w:sz w:val="24"/>
-                <w:szCs w:val="24"/>
+              </w:rPr>
+            </w:pPr>
+            <w:r>
+              <w:rPr>
+                <w:rFonts w:ascii="Times New Roman" w:hAnsi="Times New Roman" w:cs="Times New Roman"/>
               </w:rPr>
               <w:t>7</w:t>
             </w:r>
@@ -1521,26 +2040,20 @@
             <w:pPr>
               <w:rPr>
                 <w:rFonts w:ascii="Times New Roman" w:hAnsi="Times New Roman" w:cs="Times New Roman"/>
-                <w:sz w:val="24"/>
-                <w:szCs w:val="24"/>
-              </w:rPr>
-            </w:pPr>
-            <w:r>
-              <w:rPr>
-                <w:rFonts w:ascii="Times New Roman" w:hAnsi="Times New Roman" w:cs="Times New Roman"/>
-                <w:sz w:val="24"/>
-                <w:szCs w:val="24"/>
-              </w:rPr>
-              <w:t xml:space="preserve">Entry: </w:t>
-            </w:r>
-            <w:r>
-              <w:rPr>
-                <w:rFonts w:ascii="Times New Roman" w:hAnsi="Times New Roman" w:cs="Times New Roman"/>
-                <w:sz w:val="24"/>
-                <w:szCs w:val="24"/>
+              </w:rPr>
+            </w:pPr>
+            <w:r>
+              <w:rPr>
+                <w:rFonts w:ascii="Times New Roman" w:hAnsi="Times New Roman" w:cs="Times New Roman"/>
+              </w:rPr>
+              <w:t>Entry: Pswd1$</w:t>
+            </w:r>
+            <w:r>
+              <w:rPr>
+                <w:rFonts w:ascii="Times New Roman" w:hAnsi="Times New Roman" w:cs="Times New Roman"/>
               </w:rPr>
               <w:br/>
-              <w:t xml:space="preserve">Re-entry: </w:t>
+              <w:t>Re-entry: Pswd1$</w:t>
             </w:r>
           </w:p>
         </w:tc>
@@ -1559,10 +2072,14 @@
             <w:pPr>
               <w:rPr>
                 <w:rFonts w:ascii="Times New Roman" w:hAnsi="Times New Roman" w:cs="Times New Roman"/>
-                <w:sz w:val="24"/>
-                <w:szCs w:val="24"/>
-              </w:rPr>
-            </w:pPr>
+              </w:rPr>
+            </w:pPr>
+            <w:r>
+              <w:rPr>
+                <w:rFonts w:ascii="Times New Roman" w:hAnsi="Times New Roman" w:cs="Times New Roman"/>
+              </w:rPr>
+              <w:t>The password is OK but weak</w:t>
+            </w:r>
           </w:p>
         </w:tc>
         <w:tc>
@@ -1580,10 +2097,14 @@
             <w:pPr>
               <w:rPr>
                 <w:rFonts w:ascii="Times New Roman" w:hAnsi="Times New Roman" w:cs="Times New Roman"/>
-                <w:sz w:val="24"/>
-                <w:szCs w:val="24"/>
-              </w:rPr>
-            </w:pPr>
+              </w:rPr>
+            </w:pPr>
+            <w:r>
+              <w:rPr>
+                <w:rFonts w:ascii="Times New Roman" w:hAnsi="Times New Roman" w:cs="Times New Roman"/>
+              </w:rPr>
+              <w:t>The password is OK but weak</w:t>
+            </w:r>
           </w:p>
         </w:tc>
         <w:tc>
@@ -1602,10 +2123,14 @@
               <w:jc w:val="center"/>
               <w:rPr>
                 <w:rFonts w:ascii="Times New Roman" w:hAnsi="Times New Roman" w:cs="Times New Roman"/>
-                <w:sz w:val="24"/>
-                <w:szCs w:val="24"/>
-              </w:rPr>
-            </w:pPr>
+              </w:rPr>
+            </w:pPr>
+            <w:r>
+              <w:rPr>
+                <w:rFonts w:ascii="Times New Roman" w:hAnsi="Times New Roman" w:cs="Times New Roman"/>
+              </w:rPr>
+              <w:t>Y</w:t>
+            </w:r>
           </w:p>
         </w:tc>
       </w:tr>
@@ -1629,15 +2154,11 @@
               <w:jc w:val="center"/>
               <w:rPr>
                 <w:rFonts w:ascii="Times New Roman" w:hAnsi="Times New Roman" w:cs="Times New Roman"/>
-                <w:sz w:val="24"/>
-                <w:szCs w:val="24"/>
-              </w:rPr>
-            </w:pPr>
-            <w:r>
-              <w:rPr>
-                <w:rFonts w:ascii="Times New Roman" w:hAnsi="Times New Roman" w:cs="Times New Roman"/>
-                <w:sz w:val="24"/>
-                <w:szCs w:val="24"/>
+              </w:rPr>
+            </w:pPr>
+            <w:r>
+              <w:rPr>
+                <w:rFonts w:ascii="Times New Roman" w:hAnsi="Times New Roman" w:cs="Times New Roman"/>
               </w:rPr>
               <w:t>8</w:t>
             </w:r>
@@ -1658,27 +2179,49 @@
             <w:pPr>
               <w:rPr>
                 <w:rFonts w:ascii="Times New Roman" w:hAnsi="Times New Roman" w:cs="Times New Roman"/>
-                <w:sz w:val="24"/>
-                <w:szCs w:val="24"/>
-              </w:rPr>
-            </w:pPr>
-            <w:r>
-              <w:rPr>
-                <w:rFonts w:ascii="Times New Roman" w:hAnsi="Times New Roman" w:cs="Times New Roman"/>
-                <w:sz w:val="24"/>
-                <w:szCs w:val="24"/>
+              </w:rPr>
+            </w:pPr>
+            <w:r>
+              <w:rPr>
+                <w:rFonts w:ascii="Times New Roman" w:hAnsi="Times New Roman" w:cs="Times New Roman"/>
               </w:rPr>
               <w:t xml:space="preserve">Entry: </w:t>
             </w:r>
-            <w:r>
-              <w:rPr>
-                <w:rFonts w:ascii="Times New Roman" w:hAnsi="Times New Roman" w:cs="Times New Roman"/>
-                <w:sz w:val="24"/>
-                <w:szCs w:val="24"/>
+            <w:proofErr w:type="spellStart"/>
+            <w:r>
+              <w:rPr>
+                <w:rFonts w:ascii="Times New Roman" w:hAnsi="Times New Roman" w:cs="Times New Roman"/>
+              </w:rPr>
+              <w:t>myPa</w:t>
+            </w:r>
+            <w:proofErr w:type="spellEnd"/>
+            <w:r>
+              <w:rPr>
+                <w:rFonts w:ascii="Times New Roman" w:hAnsi="Times New Roman" w:cs="Times New Roman"/>
+              </w:rPr>
+              <w:t>$$6000</w:t>
+            </w:r>
+            <w:r>
+              <w:rPr>
+                <w:rFonts w:ascii="Times New Roman" w:hAnsi="Times New Roman" w:cs="Times New Roman"/>
               </w:rPr>
               <w:br/>
               <w:t xml:space="preserve">Re-entry: </w:t>
             </w:r>
+            <w:proofErr w:type="spellStart"/>
+            <w:r>
+              <w:rPr>
+                <w:rFonts w:ascii="Times New Roman" w:hAnsi="Times New Roman" w:cs="Times New Roman"/>
+              </w:rPr>
+              <w:t>myPa</w:t>
+            </w:r>
+            <w:proofErr w:type="spellEnd"/>
+            <w:r>
+              <w:rPr>
+                <w:rFonts w:ascii="Times New Roman" w:hAnsi="Times New Roman" w:cs="Times New Roman"/>
+              </w:rPr>
+              <w:t>$$6000</w:t>
+            </w:r>
           </w:p>
         </w:tc>
         <w:tc>
@@ -1696,10 +2239,14 @@
             <w:pPr>
               <w:rPr>
                 <w:rFonts w:ascii="Times New Roman" w:hAnsi="Times New Roman" w:cs="Times New Roman"/>
-                <w:sz w:val="24"/>
-                <w:szCs w:val="24"/>
-              </w:rPr>
-            </w:pPr>
+              </w:rPr>
+            </w:pPr>
+            <w:r>
+              <w:rPr>
+                <w:rFonts w:ascii="Times New Roman" w:hAnsi="Times New Roman" w:cs="Times New Roman"/>
+              </w:rPr>
+              <w:t>The password cannot contain more than two of the same character in sequence</w:t>
+            </w:r>
           </w:p>
         </w:tc>
         <w:tc>
@@ -1717,10 +2264,14 @@
             <w:pPr>
               <w:rPr>
                 <w:rFonts w:ascii="Times New Roman" w:hAnsi="Times New Roman" w:cs="Times New Roman"/>
-                <w:sz w:val="24"/>
-                <w:szCs w:val="24"/>
-              </w:rPr>
-            </w:pPr>
+              </w:rPr>
+            </w:pPr>
+            <w:r>
+              <w:rPr>
+                <w:rFonts w:ascii="Times New Roman" w:hAnsi="Times New Roman" w:cs="Times New Roman"/>
+              </w:rPr>
+              <w:t>The password cannot contain more than two of the same character in sequence</w:t>
+            </w:r>
           </w:p>
         </w:tc>
         <w:tc>
@@ -1739,10 +2290,14 @@
               <w:jc w:val="center"/>
               <w:rPr>
                 <w:rFonts w:ascii="Times New Roman" w:hAnsi="Times New Roman" w:cs="Times New Roman"/>
-                <w:sz w:val="24"/>
-                <w:szCs w:val="24"/>
-              </w:rPr>
-            </w:pPr>
+              </w:rPr>
+            </w:pPr>
+            <w:r>
+              <w:rPr>
+                <w:rFonts w:ascii="Times New Roman" w:hAnsi="Times New Roman" w:cs="Times New Roman"/>
+              </w:rPr>
+              <w:t>Y</w:t>
+            </w:r>
           </w:p>
         </w:tc>
       </w:tr>
@@ -1766,15 +2321,11 @@
               <w:jc w:val="center"/>
               <w:rPr>
                 <w:rFonts w:ascii="Times New Roman" w:hAnsi="Times New Roman" w:cs="Times New Roman"/>
-                <w:sz w:val="24"/>
-                <w:szCs w:val="24"/>
-              </w:rPr>
-            </w:pPr>
-            <w:r>
-              <w:rPr>
-                <w:rFonts w:ascii="Times New Roman" w:hAnsi="Times New Roman" w:cs="Times New Roman"/>
-                <w:sz w:val="24"/>
-                <w:szCs w:val="24"/>
+              </w:rPr>
+            </w:pPr>
+            <w:r>
+              <w:rPr>
+                <w:rFonts w:ascii="Times New Roman" w:hAnsi="Times New Roman" w:cs="Times New Roman"/>
               </w:rPr>
               <w:t>9</w:t>
             </w:r>
@@ -1795,39 +2346,17 @@
             <w:pPr>
               <w:rPr>
                 <w:rFonts w:ascii="Times New Roman" w:hAnsi="Times New Roman" w:cs="Times New Roman"/>
-                <w:sz w:val="24"/>
-                <w:szCs w:val="24"/>
-              </w:rPr>
-            </w:pPr>
-            <w:r>
-              <w:rPr>
-                <w:rFonts w:ascii="Times New Roman" w:hAnsi="Times New Roman" w:cs="Times New Roman"/>
-                <w:sz w:val="24"/>
-                <w:szCs w:val="24"/>
-              </w:rPr>
-              <w:t>Read File: passwordTest</w:t>
-            </w:r>
-            <w:r>
-              <w:rPr>
-                <w:rFonts w:ascii="Times New Roman" w:hAnsi="Times New Roman" w:cs="Times New Roman"/>
-                <w:sz w:val="24"/>
-                <w:szCs w:val="24"/>
-              </w:rPr>
-              <w:t>1</w:t>
-            </w:r>
-            <w:r>
-              <w:rPr>
-                <w:rFonts w:ascii="Times New Roman" w:hAnsi="Times New Roman" w:cs="Times New Roman"/>
-                <w:sz w:val="24"/>
-                <w:szCs w:val="24"/>
-              </w:rPr>
-              <w:t>.txt</w:t>
-            </w:r>
-            <w:r>
-              <w:rPr>
-                <w:rFonts w:ascii="Times New Roman" w:hAnsi="Times New Roman" w:cs="Times New Roman"/>
-                <w:sz w:val="24"/>
-                <w:szCs w:val="24"/>
+              </w:rPr>
+            </w:pPr>
+            <w:r>
+              <w:rPr>
+                <w:rFonts w:ascii="Times New Roman" w:hAnsi="Times New Roman" w:cs="Times New Roman"/>
+              </w:rPr>
+              <w:t>Read File: passwordsTest1.txt</w:t>
+            </w:r>
+            <w:r>
+              <w:rPr>
+                <w:rFonts w:ascii="Times New Roman" w:hAnsi="Times New Roman" w:cs="Times New Roman"/>
               </w:rPr>
               <w:br/>
               <w:t xml:space="preserve">Note: </w:t>
@@ -1849,10 +2378,14 @@
             <w:pPr>
               <w:rPr>
                 <w:rFonts w:ascii="Times New Roman" w:hAnsi="Times New Roman" w:cs="Times New Roman"/>
-                <w:sz w:val="24"/>
-                <w:szCs w:val="24"/>
-              </w:rPr>
-            </w:pPr>
+              </w:rPr>
+            </w:pPr>
+            <w:r>
+              <w:rPr>
+                <w:rFonts w:ascii="Times New Roman" w:hAnsi="Times New Roman" w:cs="Times New Roman"/>
+              </w:rPr>
+              <w:t>6 of the 8 passwords with their reason for invalidity</w:t>
+            </w:r>
           </w:p>
         </w:tc>
         <w:tc>
@@ -1870,10 +2403,14 @@
             <w:pPr>
               <w:rPr>
                 <w:rFonts w:ascii="Times New Roman" w:hAnsi="Times New Roman" w:cs="Times New Roman"/>
-                <w:sz w:val="24"/>
-                <w:szCs w:val="24"/>
-              </w:rPr>
-            </w:pPr>
+              </w:rPr>
+            </w:pPr>
+            <w:r>
+              <w:rPr>
+                <w:rFonts w:ascii="Times New Roman" w:hAnsi="Times New Roman" w:cs="Times New Roman"/>
+              </w:rPr>
+              <w:t>6 of the 8 passwords with their reason for invalidity</w:t>
+            </w:r>
           </w:p>
         </w:tc>
         <w:tc>
@@ -1892,10 +2429,14 @@
               <w:jc w:val="center"/>
               <w:rPr>
                 <w:rFonts w:ascii="Times New Roman" w:hAnsi="Times New Roman" w:cs="Times New Roman"/>
-                <w:sz w:val="24"/>
-                <w:szCs w:val="24"/>
-              </w:rPr>
-            </w:pPr>
+              </w:rPr>
+            </w:pPr>
+            <w:r>
+              <w:rPr>
+                <w:rFonts w:ascii="Times New Roman" w:hAnsi="Times New Roman" w:cs="Times New Roman"/>
+              </w:rPr>
+              <w:t>Y</w:t>
+            </w:r>
           </w:p>
         </w:tc>
       </w:tr>
@@ -1919,15 +2460,11 @@
               <w:jc w:val="center"/>
               <w:rPr>
                 <w:rFonts w:ascii="Times New Roman" w:hAnsi="Times New Roman" w:cs="Times New Roman"/>
-                <w:sz w:val="24"/>
-                <w:szCs w:val="24"/>
-              </w:rPr>
-            </w:pPr>
-            <w:r>
-              <w:rPr>
-                <w:rFonts w:ascii="Times New Roman" w:hAnsi="Times New Roman" w:cs="Times New Roman"/>
-                <w:sz w:val="24"/>
-                <w:szCs w:val="24"/>
+              </w:rPr>
+            </w:pPr>
+            <w:r>
+              <w:rPr>
+                <w:rFonts w:ascii="Times New Roman" w:hAnsi="Times New Roman" w:cs="Times New Roman"/>
               </w:rPr>
               <w:t>10</w:t>
             </w:r>
@@ -1948,23 +2485,17 @@
             <w:pPr>
               <w:rPr>
                 <w:rFonts w:ascii="Times New Roman" w:hAnsi="Times New Roman" w:cs="Times New Roman"/>
-                <w:sz w:val="24"/>
-                <w:szCs w:val="24"/>
-              </w:rPr>
-            </w:pPr>
-            <w:r>
-              <w:rPr>
-                <w:rFonts w:ascii="Times New Roman" w:hAnsi="Times New Roman" w:cs="Times New Roman"/>
-                <w:sz w:val="24"/>
-                <w:szCs w:val="24"/>
-              </w:rPr>
-              <w:t>Read File: passwordTest2.txt</w:t>
-            </w:r>
-            <w:r>
-              <w:rPr>
-                <w:rFonts w:ascii="Times New Roman" w:hAnsi="Times New Roman" w:cs="Times New Roman"/>
-                <w:sz w:val="24"/>
-                <w:szCs w:val="24"/>
+              </w:rPr>
+            </w:pPr>
+            <w:r>
+              <w:rPr>
+                <w:rFonts w:ascii="Times New Roman" w:hAnsi="Times New Roman" w:cs="Times New Roman"/>
+              </w:rPr>
+              <w:t>Read File: passwordsTest2.txt</w:t>
+            </w:r>
+            <w:r>
+              <w:rPr>
+                <w:rFonts w:ascii="Times New Roman" w:hAnsi="Times New Roman" w:cs="Times New Roman"/>
               </w:rPr>
               <w:br/>
               <w:t xml:space="preserve">Note: </w:t>
@@ -1986,10 +2517,14 @@
             <w:pPr>
               <w:rPr>
                 <w:rFonts w:ascii="Times New Roman" w:hAnsi="Times New Roman" w:cs="Times New Roman"/>
-                <w:sz w:val="24"/>
-                <w:szCs w:val="24"/>
-              </w:rPr>
-            </w:pPr>
+              </w:rPr>
+            </w:pPr>
+            <w:r>
+              <w:rPr>
+                <w:rFonts w:ascii="Times New Roman" w:hAnsi="Times New Roman" w:cs="Times New Roman"/>
+              </w:rPr>
+              <w:t>All passwords are valid</w:t>
+            </w:r>
           </w:p>
         </w:tc>
         <w:tc>
@@ -2007,10 +2542,14 @@
             <w:pPr>
               <w:rPr>
                 <w:rFonts w:ascii="Times New Roman" w:hAnsi="Times New Roman" w:cs="Times New Roman"/>
-                <w:sz w:val="24"/>
-                <w:szCs w:val="24"/>
-              </w:rPr>
-            </w:pPr>
+              </w:rPr>
+            </w:pPr>
+            <w:r>
+              <w:rPr>
+                <w:rFonts w:ascii="Times New Roman" w:hAnsi="Times New Roman" w:cs="Times New Roman"/>
+              </w:rPr>
+              <w:t>All passwords are valid</w:t>
+            </w:r>
           </w:p>
         </w:tc>
         <w:tc>
@@ -2029,10 +2568,14 @@
               <w:jc w:val="center"/>
               <w:rPr>
                 <w:rFonts w:ascii="Times New Roman" w:hAnsi="Times New Roman" w:cs="Times New Roman"/>
-                <w:sz w:val="24"/>
-                <w:szCs w:val="24"/>
-              </w:rPr>
-            </w:pPr>
+              </w:rPr>
+            </w:pPr>
+            <w:r>
+              <w:rPr>
+                <w:rFonts w:ascii="Times New Roman" w:hAnsi="Times New Roman" w:cs="Times New Roman"/>
+              </w:rPr>
+              <w:t>Y</w:t>
+            </w:r>
           </w:p>
         </w:tc>
       </w:tr>
@@ -2104,6 +2647,47 @@
           <w:szCs w:val="24"/>
         </w:rPr>
       </w:pPr>
+      <w:r>
+        <w:rPr>
+          <w:rFonts w:ascii="Times New Roman" w:hAnsi="Times New Roman" w:cs="Times New Roman"/>
+          <w:noProof/>
+        </w:rPr>
+        <w:drawing>
+          <wp:inline distT="0" distB="0" distL="0" distR="0" wp14:anchorId="45064079" wp14:editId="3E6E027E">
+            <wp:extent cx="5943600" cy="2898140"/>
+            <wp:effectExtent l="0" t="0" r="0" b="0"/>
+            <wp:docPr id="1" name="Picture 1"/>
+            <wp:cNvGraphicFramePr>
+              <a:graphicFrameLocks xmlns:a="http://schemas.openxmlformats.org/drawingml/2006/main" noChangeAspect="1"/>
+            </wp:cNvGraphicFramePr>
+            <a:graphic xmlns:a="http://schemas.openxmlformats.org/drawingml/2006/main">
+              <a:graphicData uri="http://schemas.openxmlformats.org/drawingml/2006/picture">
+                <pic:pic xmlns:pic="http://schemas.openxmlformats.org/drawingml/2006/picture">
+                  <pic:nvPicPr>
+                    <pic:cNvPr id="0" name=""/>
+                    <pic:cNvPicPr/>
+                  </pic:nvPicPr>
+                  <pic:blipFill>
+                    <a:blip r:embed="rId9"/>
+                    <a:stretch>
+                      <a:fillRect/>
+                    </a:stretch>
+                  </pic:blipFill>
+                  <pic:spPr>
+                    <a:xfrm>
+                      <a:off x="0" y="0"/>
+                      <a:ext cx="5943600" cy="2898140"/>
+                    </a:xfrm>
+                    <a:prstGeom prst="rect">
+                      <a:avLst/>
+                    </a:prstGeom>
+                  </pic:spPr>
+                </pic:pic>
+              </a:graphicData>
+            </a:graphic>
+          </wp:inline>
+        </w:drawing>
+      </w:r>
     </w:p>
     <w:p>
       <w:pPr>
@@ -2142,6 +2726,47 @@
           <w:szCs w:val="24"/>
         </w:rPr>
       </w:pPr>
+      <w:r>
+        <w:rPr>
+          <w:rFonts w:ascii="Times New Roman" w:hAnsi="Times New Roman" w:cs="Times New Roman"/>
+          <w:noProof/>
+        </w:rPr>
+        <w:drawing>
+          <wp:inline distT="0" distB="0" distL="0" distR="0" wp14:anchorId="4621A333" wp14:editId="548FA22D">
+            <wp:extent cx="5943600" cy="2905125"/>
+            <wp:effectExtent l="0" t="0" r="0" b="9525"/>
+            <wp:docPr id="3" name="Picture 3"/>
+            <wp:cNvGraphicFramePr>
+              <a:graphicFrameLocks xmlns:a="http://schemas.openxmlformats.org/drawingml/2006/main" noChangeAspect="1"/>
+            </wp:cNvGraphicFramePr>
+            <a:graphic xmlns:a="http://schemas.openxmlformats.org/drawingml/2006/main">
+              <a:graphicData uri="http://schemas.openxmlformats.org/drawingml/2006/picture">
+                <pic:pic xmlns:pic="http://schemas.openxmlformats.org/drawingml/2006/picture">
+                  <pic:nvPicPr>
+                    <pic:cNvPr id="0" name=""/>
+                    <pic:cNvPicPr/>
+                  </pic:nvPicPr>
+                  <pic:blipFill>
+                    <a:blip r:embed="rId10"/>
+                    <a:stretch>
+                      <a:fillRect/>
+                    </a:stretch>
+                  </pic:blipFill>
+                  <pic:spPr>
+                    <a:xfrm>
+                      <a:off x="0" y="0"/>
+                      <a:ext cx="5943600" cy="2905125"/>
+                    </a:xfrm>
+                    <a:prstGeom prst="rect">
+                      <a:avLst/>
+                    </a:prstGeom>
+                  </pic:spPr>
+                </pic:pic>
+              </a:graphicData>
+            </a:graphic>
+          </wp:inline>
+        </w:drawing>
+      </w:r>
     </w:p>
     <w:p>
       <w:pPr>
@@ -2152,6 +2777,23 @@
           <w:szCs w:val="24"/>
         </w:rPr>
       </w:pPr>
+    </w:p>
+    <w:p>
+      <w:pPr>
+        <w:rPr>
+          <w:rFonts w:ascii="Times New Roman" w:hAnsi="Times New Roman" w:cs="Times New Roman"/>
+          <w:sz w:val="24"/>
+          <w:szCs w:val="24"/>
+        </w:rPr>
+      </w:pPr>
+      <w:r>
+        <w:rPr>
+          <w:rFonts w:ascii="Times New Roman" w:hAnsi="Times New Roman" w:cs="Times New Roman"/>
+          <w:sz w:val="24"/>
+          <w:szCs w:val="24"/>
+        </w:rPr>
+        <w:br w:type="page"/>
+      </w:r>
     </w:p>
     <w:p>
       <w:pPr>
@@ -2171,6 +2813,7 @@
           <w:sz w:val="24"/>
           <w:szCs w:val="24"/>
         </w:rPr>
+        <w:lastRenderedPageBreak/>
         <w:t>Test 3</w:t>
       </w:r>
     </w:p>
@@ -2186,6 +2829,47 @@
           <w:szCs w:val="24"/>
         </w:rPr>
       </w:pPr>
+      <w:r>
+        <w:rPr>
+          <w:rFonts w:ascii="Times New Roman" w:hAnsi="Times New Roman" w:cs="Times New Roman"/>
+          <w:noProof/>
+        </w:rPr>
+        <w:drawing>
+          <wp:inline distT="0" distB="0" distL="0" distR="0" wp14:anchorId="5035D28E" wp14:editId="76607263">
+            <wp:extent cx="5943600" cy="2915920"/>
+            <wp:effectExtent l="0" t="0" r="0" b="0"/>
+            <wp:docPr id="4" name="Picture 4"/>
+            <wp:cNvGraphicFramePr>
+              <a:graphicFrameLocks xmlns:a="http://schemas.openxmlformats.org/drawingml/2006/main" noChangeAspect="1"/>
+            </wp:cNvGraphicFramePr>
+            <a:graphic xmlns:a="http://schemas.openxmlformats.org/drawingml/2006/main">
+              <a:graphicData uri="http://schemas.openxmlformats.org/drawingml/2006/picture">
+                <pic:pic xmlns:pic="http://schemas.openxmlformats.org/drawingml/2006/picture">
+                  <pic:nvPicPr>
+                    <pic:cNvPr id="0" name=""/>
+                    <pic:cNvPicPr/>
+                  </pic:nvPicPr>
+                  <pic:blipFill>
+                    <a:blip r:embed="rId11"/>
+                    <a:stretch>
+                      <a:fillRect/>
+                    </a:stretch>
+                  </pic:blipFill>
+                  <pic:spPr>
+                    <a:xfrm>
+                      <a:off x="0" y="0"/>
+                      <a:ext cx="5943600" cy="2915920"/>
+                    </a:xfrm>
+                    <a:prstGeom prst="rect">
+                      <a:avLst/>
+                    </a:prstGeom>
+                  </pic:spPr>
+                </pic:pic>
+              </a:graphicData>
+            </a:graphic>
+          </wp:inline>
+        </w:drawing>
+      </w:r>
     </w:p>
     <w:p>
       <w:pPr>
@@ -2227,6 +2911,47 @@
           <w:szCs w:val="24"/>
         </w:rPr>
       </w:pPr>
+      <w:r>
+        <w:rPr>
+          <w:rFonts w:ascii="Times New Roman" w:hAnsi="Times New Roman" w:cs="Times New Roman"/>
+          <w:noProof/>
+        </w:rPr>
+        <w:drawing>
+          <wp:inline distT="0" distB="0" distL="0" distR="0" wp14:anchorId="60FB78CA" wp14:editId="1610B350">
+            <wp:extent cx="5943600" cy="2912110"/>
+            <wp:effectExtent l="0" t="0" r="0" b="2540"/>
+            <wp:docPr id="5" name="Picture 5"/>
+            <wp:cNvGraphicFramePr>
+              <a:graphicFrameLocks xmlns:a="http://schemas.openxmlformats.org/drawingml/2006/main" noChangeAspect="1"/>
+            </wp:cNvGraphicFramePr>
+            <a:graphic xmlns:a="http://schemas.openxmlformats.org/drawingml/2006/main">
+              <a:graphicData uri="http://schemas.openxmlformats.org/drawingml/2006/picture">
+                <pic:pic xmlns:pic="http://schemas.openxmlformats.org/drawingml/2006/picture">
+                  <pic:nvPicPr>
+                    <pic:cNvPr id="0" name=""/>
+                    <pic:cNvPicPr/>
+                  </pic:nvPicPr>
+                  <pic:blipFill>
+                    <a:blip r:embed="rId12"/>
+                    <a:stretch>
+                      <a:fillRect/>
+                    </a:stretch>
+                  </pic:blipFill>
+                  <pic:spPr>
+                    <a:xfrm>
+                      <a:off x="0" y="0"/>
+                      <a:ext cx="5943600" cy="2912110"/>
+                    </a:xfrm>
+                    <a:prstGeom prst="rect">
+                      <a:avLst/>
+                    </a:prstGeom>
+                  </pic:spPr>
+                </pic:pic>
+              </a:graphicData>
+            </a:graphic>
+          </wp:inline>
+        </w:drawing>
+      </w:r>
     </w:p>
     <w:p>
       <w:pPr>
@@ -2240,6 +2965,23 @@
     </w:p>
     <w:p>
       <w:pPr>
+        <w:rPr>
+          <w:rFonts w:ascii="Times New Roman" w:hAnsi="Times New Roman" w:cs="Times New Roman"/>
+          <w:sz w:val="24"/>
+          <w:szCs w:val="24"/>
+        </w:rPr>
+      </w:pPr>
+      <w:r>
+        <w:rPr>
+          <w:rFonts w:ascii="Times New Roman" w:hAnsi="Times New Roman" w:cs="Times New Roman"/>
+          <w:sz w:val="24"/>
+          <w:szCs w:val="24"/>
+        </w:rPr>
+        <w:br w:type="page"/>
+      </w:r>
+    </w:p>
+    <w:p>
+      <w:pPr>
         <w:spacing w:after="0" w:line="240" w:lineRule="auto"/>
         <w:rPr>
           <w:rFonts w:ascii="Times New Roman" w:hAnsi="Times New Roman" w:cs="Times New Roman"/>
@@ -2253,6 +2995,7 @@
           <w:sz w:val="24"/>
           <w:szCs w:val="24"/>
         </w:rPr>
+        <w:lastRenderedPageBreak/>
         <w:t>Test 5</w:t>
       </w:r>
     </w:p>
@@ -2265,6 +3008,47 @@
           <w:szCs w:val="24"/>
         </w:rPr>
       </w:pPr>
+      <w:r>
+        <w:rPr>
+          <w:rFonts w:ascii="Times New Roman" w:hAnsi="Times New Roman" w:cs="Times New Roman"/>
+          <w:noProof/>
+        </w:rPr>
+        <w:drawing>
+          <wp:inline distT="0" distB="0" distL="0" distR="0" wp14:anchorId="5AB230EA" wp14:editId="28C052F2">
+            <wp:extent cx="5943600" cy="2904490"/>
+            <wp:effectExtent l="0" t="0" r="0" b="0"/>
+            <wp:docPr id="6" name="Picture 6"/>
+            <wp:cNvGraphicFramePr>
+              <a:graphicFrameLocks xmlns:a="http://schemas.openxmlformats.org/drawingml/2006/main" noChangeAspect="1"/>
+            </wp:cNvGraphicFramePr>
+            <a:graphic xmlns:a="http://schemas.openxmlformats.org/drawingml/2006/main">
+              <a:graphicData uri="http://schemas.openxmlformats.org/drawingml/2006/picture">
+                <pic:pic xmlns:pic="http://schemas.openxmlformats.org/drawingml/2006/picture">
+                  <pic:nvPicPr>
+                    <pic:cNvPr id="0" name=""/>
+                    <pic:cNvPicPr/>
+                  </pic:nvPicPr>
+                  <pic:blipFill>
+                    <a:blip r:embed="rId13"/>
+                    <a:stretch>
+                      <a:fillRect/>
+                    </a:stretch>
+                  </pic:blipFill>
+                  <pic:spPr>
+                    <a:xfrm>
+                      <a:off x="0" y="0"/>
+                      <a:ext cx="5943600" cy="2904490"/>
+                    </a:xfrm>
+                    <a:prstGeom prst="rect">
+                      <a:avLst/>
+                    </a:prstGeom>
+                  </pic:spPr>
+                </pic:pic>
+              </a:graphicData>
+            </a:graphic>
+          </wp:inline>
+        </w:drawing>
+      </w:r>
     </w:p>
     <w:p>
       <w:pPr>
@@ -2303,6 +3087,47 @@
           <w:szCs w:val="24"/>
         </w:rPr>
       </w:pPr>
+      <w:r>
+        <w:rPr>
+          <w:rFonts w:ascii="Times New Roman" w:hAnsi="Times New Roman" w:cs="Times New Roman"/>
+          <w:noProof/>
+        </w:rPr>
+        <w:drawing>
+          <wp:inline distT="0" distB="0" distL="0" distR="0" wp14:anchorId="3D46E3D1" wp14:editId="4C904621">
+            <wp:extent cx="5943600" cy="2893695"/>
+            <wp:effectExtent l="0" t="0" r="0" b="1905"/>
+            <wp:docPr id="7" name="Picture 7"/>
+            <wp:cNvGraphicFramePr>
+              <a:graphicFrameLocks xmlns:a="http://schemas.openxmlformats.org/drawingml/2006/main" noChangeAspect="1"/>
+            </wp:cNvGraphicFramePr>
+            <a:graphic xmlns:a="http://schemas.openxmlformats.org/drawingml/2006/main">
+              <a:graphicData uri="http://schemas.openxmlformats.org/drawingml/2006/picture">
+                <pic:pic xmlns:pic="http://schemas.openxmlformats.org/drawingml/2006/picture">
+                  <pic:nvPicPr>
+                    <pic:cNvPr id="0" name=""/>
+                    <pic:cNvPicPr/>
+                  </pic:nvPicPr>
+                  <pic:blipFill>
+                    <a:blip r:embed="rId14"/>
+                    <a:stretch>
+                      <a:fillRect/>
+                    </a:stretch>
+                  </pic:blipFill>
+                  <pic:spPr>
+                    <a:xfrm>
+                      <a:off x="0" y="0"/>
+                      <a:ext cx="5943600" cy="2893695"/>
+                    </a:xfrm>
+                    <a:prstGeom prst="rect">
+                      <a:avLst/>
+                    </a:prstGeom>
+                  </pic:spPr>
+                </pic:pic>
+              </a:graphicData>
+            </a:graphic>
+          </wp:inline>
+        </w:drawing>
+      </w:r>
     </w:p>
     <w:p>
       <w:pPr>
@@ -2316,6 +3141,23 @@
     </w:p>
     <w:p>
       <w:pPr>
+        <w:rPr>
+          <w:rFonts w:ascii="Times New Roman" w:hAnsi="Times New Roman" w:cs="Times New Roman"/>
+          <w:sz w:val="24"/>
+          <w:szCs w:val="24"/>
+        </w:rPr>
+      </w:pPr>
+      <w:r>
+        <w:rPr>
+          <w:rFonts w:ascii="Times New Roman" w:hAnsi="Times New Roman" w:cs="Times New Roman"/>
+          <w:sz w:val="24"/>
+          <w:szCs w:val="24"/>
+        </w:rPr>
+        <w:br w:type="page"/>
+      </w:r>
+    </w:p>
+    <w:p>
+      <w:pPr>
         <w:spacing w:after="0" w:line="240" w:lineRule="auto"/>
         <w:rPr>
           <w:rFonts w:ascii="Times New Roman" w:hAnsi="Times New Roman" w:cs="Times New Roman"/>
@@ -2329,6 +3171,7 @@
           <w:sz w:val="24"/>
           <w:szCs w:val="24"/>
         </w:rPr>
+        <w:lastRenderedPageBreak/>
         <w:t>Test 7</w:t>
       </w:r>
       <w:r>
@@ -2349,6 +3192,47 @@
           <w:szCs w:val="24"/>
         </w:rPr>
       </w:pPr>
+      <w:r>
+        <w:rPr>
+          <w:rFonts w:ascii="Times New Roman" w:hAnsi="Times New Roman" w:cs="Times New Roman"/>
+          <w:noProof/>
+        </w:rPr>
+        <w:drawing>
+          <wp:inline distT="0" distB="0" distL="0" distR="0" wp14:anchorId="775F82E5" wp14:editId="681551C7">
+            <wp:extent cx="5943600" cy="2915920"/>
+            <wp:effectExtent l="0" t="0" r="0" b="0"/>
+            <wp:docPr id="8" name="Picture 8"/>
+            <wp:cNvGraphicFramePr>
+              <a:graphicFrameLocks xmlns:a="http://schemas.openxmlformats.org/drawingml/2006/main" noChangeAspect="1"/>
+            </wp:cNvGraphicFramePr>
+            <a:graphic xmlns:a="http://schemas.openxmlformats.org/drawingml/2006/main">
+              <a:graphicData uri="http://schemas.openxmlformats.org/drawingml/2006/picture">
+                <pic:pic xmlns:pic="http://schemas.openxmlformats.org/drawingml/2006/picture">
+                  <pic:nvPicPr>
+                    <pic:cNvPr id="0" name=""/>
+                    <pic:cNvPicPr/>
+                  </pic:nvPicPr>
+                  <pic:blipFill>
+                    <a:blip r:embed="rId15"/>
+                    <a:stretch>
+                      <a:fillRect/>
+                    </a:stretch>
+                  </pic:blipFill>
+                  <pic:spPr>
+                    <a:xfrm>
+                      <a:off x="0" y="0"/>
+                      <a:ext cx="5943600" cy="2915920"/>
+                    </a:xfrm>
+                    <a:prstGeom prst="rect">
+                      <a:avLst/>
+                    </a:prstGeom>
+                  </pic:spPr>
+                </pic:pic>
+              </a:graphicData>
+            </a:graphic>
+          </wp:inline>
+        </w:drawing>
+      </w:r>
     </w:p>
     <w:p>
       <w:pPr>
@@ -2393,6 +3277,47 @@
           <w:szCs w:val="24"/>
         </w:rPr>
       </w:pPr>
+      <w:r>
+        <w:rPr>
+          <w:rFonts w:ascii="Times New Roman" w:hAnsi="Times New Roman" w:cs="Times New Roman"/>
+          <w:noProof/>
+        </w:rPr>
+        <w:drawing>
+          <wp:inline distT="0" distB="0" distL="0" distR="0" wp14:anchorId="07F59ABE" wp14:editId="4C87E3CE">
+            <wp:extent cx="5943600" cy="2904490"/>
+            <wp:effectExtent l="0" t="0" r="0" b="0"/>
+            <wp:docPr id="9" name="Picture 9"/>
+            <wp:cNvGraphicFramePr>
+              <a:graphicFrameLocks xmlns:a="http://schemas.openxmlformats.org/drawingml/2006/main" noChangeAspect="1"/>
+            </wp:cNvGraphicFramePr>
+            <a:graphic xmlns:a="http://schemas.openxmlformats.org/drawingml/2006/main">
+              <a:graphicData uri="http://schemas.openxmlformats.org/drawingml/2006/picture">
+                <pic:pic xmlns:pic="http://schemas.openxmlformats.org/drawingml/2006/picture">
+                  <pic:nvPicPr>
+                    <pic:cNvPr id="0" name=""/>
+                    <pic:cNvPicPr/>
+                  </pic:nvPicPr>
+                  <pic:blipFill>
+                    <a:blip r:embed="rId16"/>
+                    <a:stretch>
+                      <a:fillRect/>
+                    </a:stretch>
+                  </pic:blipFill>
+                  <pic:spPr>
+                    <a:xfrm>
+                      <a:off x="0" y="0"/>
+                      <a:ext cx="5943600" cy="2904490"/>
+                    </a:xfrm>
+                    <a:prstGeom prst="rect">
+                      <a:avLst/>
+                    </a:prstGeom>
+                  </pic:spPr>
+                </pic:pic>
+              </a:graphicData>
+            </a:graphic>
+          </wp:inline>
+        </w:drawing>
+      </w:r>
     </w:p>
     <w:p>
       <w:pPr>
@@ -2409,6 +3334,23 @@
     </w:p>
     <w:p>
       <w:pPr>
+        <w:rPr>
+          <w:rFonts w:ascii="Times New Roman" w:hAnsi="Times New Roman" w:cs="Times New Roman"/>
+          <w:sz w:val="24"/>
+          <w:szCs w:val="24"/>
+        </w:rPr>
+      </w:pPr>
+      <w:r>
+        <w:rPr>
+          <w:rFonts w:ascii="Times New Roman" w:hAnsi="Times New Roman" w:cs="Times New Roman"/>
+          <w:sz w:val="24"/>
+          <w:szCs w:val="24"/>
+        </w:rPr>
+        <w:br w:type="page"/>
+      </w:r>
+    </w:p>
+    <w:p>
+      <w:pPr>
         <w:spacing w:after="0" w:line="240" w:lineRule="auto"/>
         <w:rPr>
           <w:rFonts w:ascii="Times New Roman" w:hAnsi="Times New Roman" w:cs="Times New Roman"/>
@@ -2422,6 +3364,7 @@
           <w:sz w:val="24"/>
           <w:szCs w:val="24"/>
         </w:rPr>
+        <w:lastRenderedPageBreak/>
         <w:t>Test 9</w:t>
       </w:r>
     </w:p>
@@ -2434,6 +3377,47 @@
           <w:szCs w:val="24"/>
         </w:rPr>
       </w:pPr>
+      <w:r>
+        <w:rPr>
+          <w:rFonts w:ascii="Times New Roman" w:hAnsi="Times New Roman" w:cs="Times New Roman"/>
+          <w:noProof/>
+        </w:rPr>
+        <w:drawing>
+          <wp:inline distT="0" distB="0" distL="0" distR="0" wp14:anchorId="22AEC880" wp14:editId="4D67A0FD">
+            <wp:extent cx="4178808" cy="3163955"/>
+            <wp:effectExtent l="0" t="0" r="0" b="0"/>
+            <wp:docPr id="10" name="Picture 10"/>
+            <wp:cNvGraphicFramePr>
+              <a:graphicFrameLocks xmlns:a="http://schemas.openxmlformats.org/drawingml/2006/main" noChangeAspect="1"/>
+            </wp:cNvGraphicFramePr>
+            <a:graphic xmlns:a="http://schemas.openxmlformats.org/drawingml/2006/main">
+              <a:graphicData uri="http://schemas.openxmlformats.org/drawingml/2006/picture">
+                <pic:pic xmlns:pic="http://schemas.openxmlformats.org/drawingml/2006/picture">
+                  <pic:nvPicPr>
+                    <pic:cNvPr id="0" name=""/>
+                    <pic:cNvPicPr/>
+                  </pic:nvPicPr>
+                  <pic:blipFill>
+                    <a:blip r:embed="rId17"/>
+                    <a:stretch>
+                      <a:fillRect/>
+                    </a:stretch>
+                  </pic:blipFill>
+                  <pic:spPr>
+                    <a:xfrm>
+                      <a:off x="0" y="0"/>
+                      <a:ext cx="4178808" cy="3163955"/>
+                    </a:xfrm>
+                    <a:prstGeom prst="rect">
+                      <a:avLst/>
+                    </a:prstGeom>
+                  </pic:spPr>
+                </pic:pic>
+              </a:graphicData>
+            </a:graphic>
+          </wp:inline>
+        </w:drawing>
+      </w:r>
     </w:p>
     <w:p>
       <w:pPr>
@@ -2472,6 +3456,47 @@
           <w:szCs w:val="24"/>
         </w:rPr>
       </w:pPr>
+      <w:r>
+        <w:rPr>
+          <w:rFonts w:ascii="Times New Roman" w:hAnsi="Times New Roman" w:cs="Times New Roman"/>
+          <w:noProof/>
+        </w:rPr>
+        <w:drawing>
+          <wp:inline distT="0" distB="0" distL="0" distR="0" wp14:anchorId="3E1B426E" wp14:editId="7423D97A">
+            <wp:extent cx="4178549" cy="2907792"/>
+            <wp:effectExtent l="0" t="0" r="0" b="6985"/>
+            <wp:docPr id="11" name="Picture 11"/>
+            <wp:cNvGraphicFramePr>
+              <a:graphicFrameLocks xmlns:a="http://schemas.openxmlformats.org/drawingml/2006/main" noChangeAspect="1"/>
+            </wp:cNvGraphicFramePr>
+            <a:graphic xmlns:a="http://schemas.openxmlformats.org/drawingml/2006/main">
+              <a:graphicData uri="http://schemas.openxmlformats.org/drawingml/2006/picture">
+                <pic:pic xmlns:pic="http://schemas.openxmlformats.org/drawingml/2006/picture">
+                  <pic:nvPicPr>
+                    <pic:cNvPr id="0" name=""/>
+                    <pic:cNvPicPr/>
+                  </pic:nvPicPr>
+                  <pic:blipFill>
+                    <a:blip r:embed="rId18"/>
+                    <a:stretch>
+                      <a:fillRect/>
+                    </a:stretch>
+                  </pic:blipFill>
+                  <pic:spPr>
+                    <a:xfrm>
+                      <a:off x="0" y="0"/>
+                      <a:ext cx="4178549" cy="2907792"/>
+                    </a:xfrm>
+                    <a:prstGeom prst="rect">
+                      <a:avLst/>
+                    </a:prstGeom>
+                  </pic:spPr>
+                </pic:pic>
+              </a:graphicData>
+            </a:graphic>
+          </wp:inline>
+        </w:drawing>
+      </w:r>
     </w:p>
     <w:p>
       <w:pPr>
@@ -2484,8 +3509,8 @@
       </w:pPr>
     </w:p>
     <w:sectPr>
-      <w:headerReference w:type="default" r:id="rId7"/>
-      <w:headerReference w:type="first" r:id="rId8"/>
+      <w:headerReference w:type="default" r:id="rId19"/>
+      <w:headerReference w:type="first" r:id="rId20"/>
       <w:pgSz w:w="12240" w:h="15840"/>
       <w:pgMar w:top="1440" w:right="1440" w:bottom="1440" w:left="1440" w:header="720" w:footer="720" w:gutter="0"/>
       <w:cols w:space="720"/>
@@ -2612,7 +3637,7 @@
         <w:sz w:val="24"/>
         <w:szCs w:val="24"/>
       </w:rPr>
-      <w:t>February 5</w:t>
+      <w:t>February 12</w:t>
     </w:r>
     <w:r>
       <w:rPr>
@@ -2665,6 +3690,243 @@
     </w:pPr>
   </w:p>
 </w:hdr>
+</file>
+
+<file path=word/numbering.xml><?xml version="1.0" encoding="utf-8"?>
+<w:numbering xmlns:wpc="http://schemas.microsoft.com/office/word/2010/wordprocessingCanvas" xmlns:mc="http://schemas.openxmlformats.org/markup-compatibility/2006" xmlns:o="urn:schemas-microsoft-com:office:office" xmlns:r="http://schemas.openxmlformats.org/officeDocument/2006/relationships" xmlns:m="http://schemas.openxmlformats.org/officeDocument/2006/math" xmlns:v="urn:schemas-microsoft-com:vml" xmlns:wp14="http://schemas.microsoft.com/office/word/2010/wordprocessingDrawing" xmlns:wp="http://schemas.openxmlformats.org/drawingml/2006/wordprocessingDrawing" xmlns:w10="urn:schemas-microsoft-com:office:word" xmlns:w="http://schemas.openxmlformats.org/wordprocessingml/2006/main" xmlns:w14="http://schemas.microsoft.com/office/word/2010/wordml" xmlns:wpg="http://schemas.microsoft.com/office/word/2010/wordprocessingGroup" xmlns:wpi="http://schemas.microsoft.com/office/word/2010/wordprocessingInk" xmlns:wne="http://schemas.microsoft.com/office/word/2006/wordml" xmlns:wps="http://schemas.microsoft.com/office/word/2010/wordprocessingShape" mc:Ignorable="w14 wp14">
+  <w:abstractNum w:abstractNumId="0">
+    <w:nsid w:val="4EB1306E"/>
+    <w:multiLevelType w:val="hybridMultilevel"/>
+    <w:tmpl w:val="5554DEBA"/>
+    <w:lvl w:ilvl="0" w:tplc="04090001">
+      <w:start w:val="1"/>
+      <w:numFmt w:val="bullet"/>
+      <w:lvlText w:val=""/>
+      <w:lvlJc w:val="left"/>
+      <w:pPr>
+        <w:ind w:left="720" w:hanging="360"/>
+      </w:pPr>
+      <w:rPr>
+        <w:rFonts w:ascii="Symbol" w:hAnsi="Symbol" w:hint="default"/>
+      </w:rPr>
+    </w:lvl>
+    <w:lvl w:ilvl="1" w:tplc="04090003" w:tentative="1">
+      <w:start w:val="1"/>
+      <w:numFmt w:val="bullet"/>
+      <w:lvlText w:val="o"/>
+      <w:lvlJc w:val="left"/>
+      <w:pPr>
+        <w:ind w:left="1440" w:hanging="360"/>
+      </w:pPr>
+      <w:rPr>
+        <w:rFonts w:ascii="Courier New" w:hAnsi="Courier New" w:cs="Courier New" w:hint="default"/>
+      </w:rPr>
+    </w:lvl>
+    <w:lvl w:ilvl="2" w:tplc="04090005" w:tentative="1">
+      <w:start w:val="1"/>
+      <w:numFmt w:val="bullet"/>
+      <w:lvlText w:val=""/>
+      <w:lvlJc w:val="left"/>
+      <w:pPr>
+        <w:ind w:left="2160" w:hanging="360"/>
+      </w:pPr>
+      <w:rPr>
+        <w:rFonts w:ascii="Wingdings" w:hAnsi="Wingdings" w:hint="default"/>
+      </w:rPr>
+    </w:lvl>
+    <w:lvl w:ilvl="3" w:tplc="04090001" w:tentative="1">
+      <w:start w:val="1"/>
+      <w:numFmt w:val="bullet"/>
+      <w:lvlText w:val=""/>
+      <w:lvlJc w:val="left"/>
+      <w:pPr>
+        <w:ind w:left="2880" w:hanging="360"/>
+      </w:pPr>
+      <w:rPr>
+        <w:rFonts w:ascii="Symbol" w:hAnsi="Symbol" w:hint="default"/>
+      </w:rPr>
+    </w:lvl>
+    <w:lvl w:ilvl="4" w:tplc="04090003" w:tentative="1">
+      <w:start w:val="1"/>
+      <w:numFmt w:val="bullet"/>
+      <w:lvlText w:val="o"/>
+      <w:lvlJc w:val="left"/>
+      <w:pPr>
+        <w:ind w:left="3600" w:hanging="360"/>
+      </w:pPr>
+      <w:rPr>
+        <w:rFonts w:ascii="Courier New" w:hAnsi="Courier New" w:cs="Courier New" w:hint="default"/>
+      </w:rPr>
+    </w:lvl>
+    <w:lvl w:ilvl="5" w:tplc="04090005" w:tentative="1">
+      <w:start w:val="1"/>
+      <w:numFmt w:val="bullet"/>
+      <w:lvlText w:val=""/>
+      <w:lvlJc w:val="left"/>
+      <w:pPr>
+        <w:ind w:left="4320" w:hanging="360"/>
+      </w:pPr>
+      <w:rPr>
+        <w:rFonts w:ascii="Wingdings" w:hAnsi="Wingdings" w:hint="default"/>
+      </w:rPr>
+    </w:lvl>
+    <w:lvl w:ilvl="6" w:tplc="04090001" w:tentative="1">
+      <w:start w:val="1"/>
+      <w:numFmt w:val="bullet"/>
+      <w:lvlText w:val=""/>
+      <w:lvlJc w:val="left"/>
+      <w:pPr>
+        <w:ind w:left="5040" w:hanging="360"/>
+      </w:pPr>
+      <w:rPr>
+        <w:rFonts w:ascii="Symbol" w:hAnsi="Symbol" w:hint="default"/>
+      </w:rPr>
+    </w:lvl>
+    <w:lvl w:ilvl="7" w:tplc="04090003" w:tentative="1">
+      <w:start w:val="1"/>
+      <w:numFmt w:val="bullet"/>
+      <w:lvlText w:val="o"/>
+      <w:lvlJc w:val="left"/>
+      <w:pPr>
+        <w:ind w:left="5760" w:hanging="360"/>
+      </w:pPr>
+      <w:rPr>
+        <w:rFonts w:ascii="Courier New" w:hAnsi="Courier New" w:cs="Courier New" w:hint="default"/>
+      </w:rPr>
+    </w:lvl>
+    <w:lvl w:ilvl="8" w:tplc="04090005" w:tentative="1">
+      <w:start w:val="1"/>
+      <w:numFmt w:val="bullet"/>
+      <w:lvlText w:val=""/>
+      <w:lvlJc w:val="left"/>
+      <w:pPr>
+        <w:ind w:left="6480" w:hanging="360"/>
+      </w:pPr>
+      <w:rPr>
+        <w:rFonts w:ascii="Wingdings" w:hAnsi="Wingdings" w:hint="default"/>
+      </w:rPr>
+    </w:lvl>
+  </w:abstractNum>
+  <w:abstractNum w:abstractNumId="1">
+    <w:nsid w:val="5546348A"/>
+    <w:multiLevelType w:val="hybridMultilevel"/>
+    <w:tmpl w:val="8F96D10A"/>
+    <w:lvl w:ilvl="0" w:tplc="04090001">
+      <w:start w:val="1"/>
+      <w:numFmt w:val="bullet"/>
+      <w:lvlText w:val=""/>
+      <w:lvlJc w:val="left"/>
+      <w:pPr>
+        <w:ind w:left="1440" w:hanging="360"/>
+      </w:pPr>
+      <w:rPr>
+        <w:rFonts w:ascii="Symbol" w:hAnsi="Symbol" w:hint="default"/>
+      </w:rPr>
+    </w:lvl>
+    <w:lvl w:ilvl="1" w:tplc="04090003" w:tentative="1">
+      <w:start w:val="1"/>
+      <w:numFmt w:val="bullet"/>
+      <w:lvlText w:val="o"/>
+      <w:lvlJc w:val="left"/>
+      <w:pPr>
+        <w:ind w:left="2160" w:hanging="360"/>
+      </w:pPr>
+      <w:rPr>
+        <w:rFonts w:ascii="Courier New" w:hAnsi="Courier New" w:cs="Courier New" w:hint="default"/>
+      </w:rPr>
+    </w:lvl>
+    <w:lvl w:ilvl="2" w:tplc="04090005" w:tentative="1">
+      <w:start w:val="1"/>
+      <w:numFmt w:val="bullet"/>
+      <w:lvlText w:val=""/>
+      <w:lvlJc w:val="left"/>
+      <w:pPr>
+        <w:ind w:left="2880" w:hanging="360"/>
+      </w:pPr>
+      <w:rPr>
+        <w:rFonts w:ascii="Wingdings" w:hAnsi="Wingdings" w:hint="default"/>
+      </w:rPr>
+    </w:lvl>
+    <w:lvl w:ilvl="3" w:tplc="04090001" w:tentative="1">
+      <w:start w:val="1"/>
+      <w:numFmt w:val="bullet"/>
+      <w:lvlText w:val=""/>
+      <w:lvlJc w:val="left"/>
+      <w:pPr>
+        <w:ind w:left="3600" w:hanging="360"/>
+      </w:pPr>
+      <w:rPr>
+        <w:rFonts w:ascii="Symbol" w:hAnsi="Symbol" w:hint="default"/>
+      </w:rPr>
+    </w:lvl>
+    <w:lvl w:ilvl="4" w:tplc="04090003" w:tentative="1">
+      <w:start w:val="1"/>
+      <w:numFmt w:val="bullet"/>
+      <w:lvlText w:val="o"/>
+      <w:lvlJc w:val="left"/>
+      <w:pPr>
+        <w:ind w:left="4320" w:hanging="360"/>
+      </w:pPr>
+      <w:rPr>
+        <w:rFonts w:ascii="Courier New" w:hAnsi="Courier New" w:cs="Courier New" w:hint="default"/>
+      </w:rPr>
+    </w:lvl>
+    <w:lvl w:ilvl="5" w:tplc="04090005" w:tentative="1">
+      <w:start w:val="1"/>
+      <w:numFmt w:val="bullet"/>
+      <w:lvlText w:val=""/>
+      <w:lvlJc w:val="left"/>
+      <w:pPr>
+        <w:ind w:left="5040" w:hanging="360"/>
+      </w:pPr>
+      <w:rPr>
+        <w:rFonts w:ascii="Wingdings" w:hAnsi="Wingdings" w:hint="default"/>
+      </w:rPr>
+    </w:lvl>
+    <w:lvl w:ilvl="6" w:tplc="04090001" w:tentative="1">
+      <w:start w:val="1"/>
+      <w:numFmt w:val="bullet"/>
+      <w:lvlText w:val=""/>
+      <w:lvlJc w:val="left"/>
+      <w:pPr>
+        <w:ind w:left="5760" w:hanging="360"/>
+      </w:pPr>
+      <w:rPr>
+        <w:rFonts w:ascii="Symbol" w:hAnsi="Symbol" w:hint="default"/>
+      </w:rPr>
+    </w:lvl>
+    <w:lvl w:ilvl="7" w:tplc="04090003" w:tentative="1">
+      <w:start w:val="1"/>
+      <w:numFmt w:val="bullet"/>
+      <w:lvlText w:val="o"/>
+      <w:lvlJc w:val="left"/>
+      <w:pPr>
+        <w:ind w:left="6480" w:hanging="360"/>
+      </w:pPr>
+      <w:rPr>
+        <w:rFonts w:ascii="Courier New" w:hAnsi="Courier New" w:cs="Courier New" w:hint="default"/>
+      </w:rPr>
+    </w:lvl>
+    <w:lvl w:ilvl="8" w:tplc="04090005" w:tentative="1">
+      <w:start w:val="1"/>
+      <w:numFmt w:val="bullet"/>
+      <w:lvlText w:val=""/>
+      <w:lvlJc w:val="left"/>
+      <w:pPr>
+        <w:ind w:left="7200" w:hanging="360"/>
+      </w:pPr>
+      <w:rPr>
+        <w:rFonts w:ascii="Wingdings" w:hAnsi="Wingdings" w:hint="default"/>
+      </w:rPr>
+    </w:lvl>
+  </w:abstractNum>
+  <w:num w:numId="1">
+    <w:abstractNumId w:val="1"/>
+  </w:num>
+  <w:num w:numId="2">
+    <w:abstractNumId w:val="0"/>
+  </w:num>
+</w:numbering>
 </file>
 
 <file path=word/styles.xml><?xml version="1.0" encoding="utf-8"?>
@@ -2948,6 +4210,17 @@
       </w:tblBorders>
     </w:tblPr>
   </w:style>
+  <w:style w:type="paragraph" w:styleId="ListParagraph">
+    <w:name w:val="List Paragraph"/>
+    <w:basedOn w:val="Normal"/>
+    <w:uiPriority w:val="34"/>
+    <w:qFormat/>
+    <w:rsid w:val="00806A3D"/>
+    <w:pPr>
+      <w:ind w:left="720"/>
+      <w:contextualSpacing/>
+    </w:pPr>
+  </w:style>
 </w:styles>
 </file>
 
@@ -3231,6 +4504,17 @@
         <w:insideV w:val="single" w:sz="4" w:space="0" w:color="auto"/>
       </w:tblBorders>
     </w:tblPr>
+  </w:style>
+  <w:style w:type="paragraph" w:styleId="ListParagraph">
+    <w:name w:val="List Paragraph"/>
+    <w:basedOn w:val="Normal"/>
+    <w:uiPriority w:val="34"/>
+    <w:qFormat/>
+    <w:rsid w:val="00806A3D"/>
+    <w:pPr>
+      <w:ind w:left="720"/>
+      <w:contextualSpacing/>
+    </w:pPr>
   </w:style>
 </w:styles>
 </file>

</xml_diff>